<commit_message>
Added Zoom a Microbe project page
</commit_message>
<xml_diff>
--- a/files/CV.docx
+++ b/files/CV.docx
@@ -1584,13 +1584,7 @@
         <w:t>, and Chester Zarnoch</w:t>
       </w:r>
       <w:r>
-        <w:t xml:space="preserve">.  </w:t>
-      </w:r>
-      <w:r>
-        <w:t>21</w:t>
-      </w:r>
-      <w:r>
-        <w:t xml:space="preserve"> June 2020.  Marsh plants enhance coastal marsh resilience by changing sediment redox conditions in an urban, eutrophic estuary.  </w:t>
+        <w:t xml:space="preserve">.  21 June 2020.  Marsh plants enhance coastal marsh resilience by changing sediment redox conditions in an urban, eutrophic estuary.  </w:t>
       </w:r>
       <w:r>
         <w:rPr>
@@ -2653,13 +2647,7 @@
         <w:t>Whaley, Thomas</w:t>
       </w:r>
       <w:r>
-        <w:t xml:space="preserve"> and Mary Alldred. </w:t>
-      </w:r>
-      <w:r>
-        <w:t xml:space="preserve">22 June 2021. </w:t>
-      </w:r>
-      <w:r>
-        <w:t xml:space="preserve">A meta-analysis reveals context dependence in the </w:t>
+        <w:t xml:space="preserve"> and Mary Alldred. 22 June 2021. A meta-analysis reveals context dependence in the </w:t>
       </w:r>
       <w:r>
         <w:rPr>
@@ -2958,19 +2946,7 @@
       </w:r>
       <w:proofErr w:type="spellEnd"/>
       <w:r>
-        <w:t xml:space="preserve">, Brandon and Mary Alldred. </w:t>
-      </w:r>
-      <w:r>
-        <w:t>22</w:t>
-      </w:r>
-      <w:r>
-        <w:t xml:space="preserve"> April 2021. Assessing the nutrient-removal potential of floating treatment wetlands in a mesocosm field experiment.</w:t>
-      </w:r>
-      <w:r>
-        <w:t xml:space="preserve"> </w:t>
-      </w:r>
-      <w:r>
-        <w:t>CEES Virtual Research Symposium. Plattsburgh, NY. Poster Presentation.</w:t>
+        <w:t>, Brandon and Mary Alldred. 22 April 2021. Assessing the nutrient-removal potential of floating treatment wetlands in a mesocosm field experiment. CEES Virtual Research Symposium. Plattsburgh, NY. Poster Presentation.</w:t>
       </w:r>
     </w:p>
     <w:p>
@@ -3000,16 +2976,7 @@
         <w:t>Geukensia</w:t>
       </w:r>
       <w:r>
-        <w:t xml:space="preserve"> populations following restoration of an urban marsh. </w:t>
-      </w:r>
-      <w:r>
-        <w:t xml:space="preserve">CEES Virtual Research Symposium. Plattsburgh, NY. </w:t>
-      </w:r>
-      <w:r>
-        <w:t>Lightning Talk</w:t>
-      </w:r>
-      <w:r>
-        <w:t>.</w:t>
+        <w:t xml:space="preserve"> populations following restoration of an urban marsh. CEES Virtual Research Symposium. Plattsburgh, NY. Lightning Talk.</w:t>
       </w:r>
     </w:p>
     <w:p>
@@ -4051,35 +4018,19 @@
         <w:ind w:left="231" w:hanging="231"/>
       </w:pPr>
       <w:r>
-        <w:t xml:space="preserve">Tompkins, Makayla, Troy Tetreault, and Mary Alldred. 13 September 2019. Wetlands as permanent carbon sinks in fire-dependent ecosystems. Flat Rock Fire Workshop. </w:t>
-      </w:r>
-      <w:proofErr w:type="spellStart"/>
-      <w:r>
-        <w:t>Chazy</w:t>
-      </w:r>
-      <w:proofErr w:type="spellEnd"/>
-      <w:r>
-        <w:t>, NY. Oral Presentation.</w:t>
-      </w:r>
-    </w:p>
-    <w:p>
-      <w:pPr>
-        <w:tabs>
-          <w:tab w:val="left" w:pos="6480"/>
-        </w:tabs>
-        <w:spacing w:line="240" w:lineRule="atLeast"/>
-        <w:ind w:left="231" w:hanging="231"/>
-      </w:pPr>
-      <w:r>
-        <w:t xml:space="preserve">Pruden, Jesse and Mary Alldred. 13 September 2019. Changes in soil carbon following fire in a sandstone pavement pine barren. Flat Rock Fire Workshop. </w:t>
-      </w:r>
-      <w:proofErr w:type="spellStart"/>
-      <w:r>
-        <w:t>Chazy</w:t>
-      </w:r>
-      <w:proofErr w:type="spellEnd"/>
-      <w:r>
-        <w:t>, NY. Poster Presentation.</w:t>
+        <w:t>Tompkins, Makayla, Troy Tetreault, and Mary Alldred. 13 September 2019. Wetlands as permanent carbon sinks in fire-dependent ecosystems. Flat Rock Fire Workshop. Chazy, NY. Oral Presentation.</w:t>
+      </w:r>
+    </w:p>
+    <w:p>
+      <w:pPr>
+        <w:tabs>
+          <w:tab w:val="left" w:pos="6480"/>
+        </w:tabs>
+        <w:spacing w:line="240" w:lineRule="atLeast"/>
+        <w:ind w:left="231" w:hanging="231"/>
+      </w:pPr>
+      <w:r>
+        <w:t>Pruden, Jesse and Mary Alldred. 13 September 2019. Changes in soil carbon following fire in a sandstone pavement pine barren. Flat Rock Fire Workshop. Chazy, NY. Poster Presentation.</w:t>
       </w:r>
     </w:p>
     <w:p>
@@ -4322,15 +4273,7 @@
       </w:r>
       <w:proofErr w:type="spellEnd"/>
       <w:r>
-        <w:t xml:space="preserve">, Rachel, Stephen Kramer, and Mary Alldred.  9 May 2018.  Influence of surface agricultural runoff on nutrient concentrations in the Little </w:t>
-      </w:r>
-      <w:proofErr w:type="spellStart"/>
-      <w:r>
-        <w:t>Chazy</w:t>
-      </w:r>
-      <w:proofErr w:type="spellEnd"/>
-      <w:r>
-        <w:t xml:space="preserve"> River.  CEES Undergraduate Research Seminar.  Plattsburgh, NY.  Poster Presentation.</w:t>
+        <w:t>, Rachel, Stephen Kramer, and Mary Alldred.  9 May 2018.  Influence of surface agricultural runoff on nutrient concentrations in the Little Chazy River.  CEES Undergraduate Research Seminar.  Plattsburgh, NY.  Poster Presentation.</w:t>
       </w:r>
     </w:p>
     <w:p>
@@ -4370,15 +4313,7 @@
       </w:r>
       <w:proofErr w:type="spellEnd"/>
       <w:r>
-        <w:t xml:space="preserve">, Rachel, Stephen Kramer, and Mary Alldred.  15 April 2018.  Influence of surface agricultural runoff on nutrient concentrations in the Little </w:t>
-      </w:r>
-      <w:proofErr w:type="spellStart"/>
-      <w:r>
-        <w:t>Chazy</w:t>
-      </w:r>
-      <w:proofErr w:type="spellEnd"/>
-      <w:r>
-        <w:t xml:space="preserve"> River.  Northeast Natural History Conference.  Burlington, VT.  Poster Presentation.</w:t>
+        <w:t>, Rachel, Stephen Kramer, and Mary Alldred.  15 April 2018.  Influence of surface agricultural runoff on nutrient concentrations in the Little Chazy River.  Northeast Natural History Conference.  Burlington, VT.  Poster Presentation.</w:t>
       </w:r>
     </w:p>
     <w:p>
@@ -4903,6 +4838,30 @@
         </w:tabs>
         <w:spacing w:line="240" w:lineRule="atLeast"/>
         <w:ind w:left="180" w:hanging="180"/>
+        <w:rPr>
+          <w:iCs/>
+        </w:rPr>
+      </w:pPr>
+      <w:r>
+        <w:rPr>
+          <w:i/>
+        </w:rPr>
+        <w:t>CFS 1889 Cardinal Foundation Seminar: The Worth of Water</w:t>
+      </w:r>
+      <w:r>
+        <w:rPr>
+          <w:iCs/>
+        </w:rPr>
+        <w:t>, Fall 2021</w:t>
+      </w:r>
+    </w:p>
+    <w:p>
+      <w:pPr>
+        <w:tabs>
+          <w:tab w:val="left" w:pos="6480"/>
+        </w:tabs>
+        <w:spacing w:line="240" w:lineRule="atLeast"/>
+        <w:ind w:left="180" w:hanging="180"/>
       </w:pPr>
       <w:r>
         <w:rPr>
@@ -4911,7 +4870,15 @@
         <w:t>ENV 304 Ecology Lecture</w:t>
       </w:r>
       <w:r>
-        <w:t>, Fall 2018</w:t>
+        <w:t xml:space="preserve">, </w:t>
+      </w:r>
+      <w:proofErr w:type="gramStart"/>
+      <w:r>
+        <w:t>Fall</w:t>
+      </w:r>
+      <w:proofErr w:type="gramEnd"/>
+      <w:r>
+        <w:t xml:space="preserve"> 2018</w:t>
       </w:r>
       <w:r>
         <w:t>, Fall 2019</w:t>
@@ -5064,24 +5031,19 @@
         <w:t>,</w:t>
       </w:r>
       <w:r>
-        <w:t xml:space="preserve"> </w:t>
-      </w:r>
-      <w:proofErr w:type="gramStart"/>
-      <w:r>
-        <w:t>Fall</w:t>
-      </w:r>
-      <w:proofErr w:type="gramEnd"/>
-      <w:r>
-        <w:t xml:space="preserve"> 2017</w:t>
-      </w:r>
-      <w:r>
-        <w:t>, Fall 2018</w:t>
-      </w:r>
-      <w:r>
-        <w:t>, Fall 2019</w:t>
-      </w:r>
-      <w:r>
-        <w:t>, Fall 2020</w:t>
+        <w:t xml:space="preserve"> Fall 2017</w:t>
+      </w:r>
+      <w:r>
+        <w:t>, 2018</w:t>
+      </w:r>
+      <w:r>
+        <w:t>, 2019</w:t>
+      </w:r>
+      <w:r>
+        <w:t>, 2020</w:t>
+      </w:r>
+      <w:r>
+        <w:t>, 2021</w:t>
       </w:r>
     </w:p>
     <w:p>
@@ -5606,7 +5568,13 @@
         <w:t>*</w:t>
       </w:r>
       <w:r>
-        <w:t xml:space="preserve"> (primary advisor), Lily </w:t>
+        <w:t xml:space="preserve"> (primary advisor), </w:t>
+      </w:r>
+      <w:r>
+        <w:t xml:space="preserve">Kayleen Snyder (co-advisor), </w:t>
+      </w:r>
+      <w:r>
+        <w:t xml:space="preserve">Lily </w:t>
       </w:r>
       <w:proofErr w:type="spellStart"/>
       <w:r>
@@ -6045,6 +6013,7 @@
         <w:ind w:left="231" w:hanging="231"/>
       </w:pPr>
       <w:r>
+        <w:lastRenderedPageBreak/>
         <w:t xml:space="preserve">Lake Champlain Basin Program, Local Heritage Grant, </w:t>
       </w:r>
       <w:r>
@@ -6066,7 +6035,6 @@
         <w:ind w:left="231" w:hanging="231"/>
       </w:pPr>
       <w:r>
-        <w:lastRenderedPageBreak/>
         <w:t>SUNY Plattsburgh In-House Mini Grant, Co-PI, $2958, August 2018</w:t>
       </w:r>
     </w:p>
@@ -6330,8 +6298,8 @@
       <w:r>
         <w:t xml:space="preserve">Ecological Society of </w:t>
       </w:r>
-      <w:smartTag w:uri="urn:schemas-microsoft-com:office:smarttags" w:element="country-region">
-        <w:smartTag w:uri="urn:schemas-microsoft-com:office:smarttags" w:element="place">
+      <w:smartTag w:uri="urn:schemas-microsoft-com:office:smarttags" w:element="place">
+        <w:smartTag w:uri="urn:schemas-microsoft-com:office:smarttags" w:element="country-region">
           <w:r>
             <w:t>America</w:t>
           </w:r>
@@ -6664,15 +6632,7 @@
         <w:t xml:space="preserve">and community activities </w:t>
       </w:r>
       <w:r>
-        <w:t xml:space="preserve">with SUNY Plattsburgh students for the </w:t>
-      </w:r>
-      <w:proofErr w:type="spellStart"/>
-      <w:r>
-        <w:t>LaPierre</w:t>
-      </w:r>
-      <w:proofErr w:type="spellEnd"/>
-      <w:r>
-        <w:t xml:space="preserve"> Lane </w:t>
+        <w:t xml:space="preserve">with SUNY Plattsburgh students for the LaPierre Lane </w:t>
       </w:r>
       <w:r>
         <w:t>spur</w:t>
@@ -6881,7 +6841,6 @@
           <w:b/>
           <w:i/>
         </w:rPr>
-        <w:lastRenderedPageBreak/>
         <w:t>Stony Brook University</w:t>
       </w:r>
     </w:p>

</xml_diff>

<commit_message>
Add profile for Sara Lester, update Borrelli pdf
</commit_message>
<xml_diff>
--- a/files/CV.docx
+++ b/files/CV.docx
@@ -432,19 +432,7 @@
         <w:rPr>
           <w:bCs/>
         </w:rPr>
-        <w:t xml:space="preserve">“Putting the lake together: Integrating synthetic data and field observations to build a better food web.” In </w:t>
-      </w:r>
-      <w:r>
-        <w:rPr>
-          <w:bCs/>
-        </w:rPr>
-        <w:t>press</w:t>
-      </w:r>
-      <w:r>
-        <w:rPr>
-          <w:bCs/>
-        </w:rPr>
-        <w:t xml:space="preserve"> at </w:t>
+        <w:t xml:space="preserve">“Putting the lake together: Integrating synthetic data and field observations to build a better food web.” </w:t>
       </w:r>
       <w:r>
         <w:rPr>
@@ -457,19 +445,7 @@
         <w:rPr>
           <w:bCs/>
         </w:rPr>
-        <w:t>.</w:t>
-      </w:r>
-      <w:r>
-        <w:rPr>
-          <w:bCs/>
-        </w:rPr>
-        <w:t xml:space="preserve"> </w:t>
-      </w:r>
-      <w:r>
-        <w:rPr>
-          <w:bCs/>
-        </w:rPr>
-        <w:t>https://doi.org/10.1016/j.fooweb.2023.e00315</w:t>
+        <w:t xml:space="preserve"> 37: e00315.</w:t>
       </w:r>
     </w:p>
     <w:p>
@@ -833,21 +809,7 @@
         <w:rPr>
           <w:color w:val="000000"/>
         </w:rPr>
-        <w:t xml:space="preserve">Zarnoch, Chester B., </w:t>
-      </w:r>
-      <w:proofErr w:type="spellStart"/>
-      <w:r>
-        <w:rPr>
-          <w:color w:val="000000"/>
-        </w:rPr>
-        <w:t>Noshin</w:t>
-      </w:r>
-      <w:proofErr w:type="spellEnd"/>
-      <w:r>
-        <w:rPr>
-          <w:color w:val="000000"/>
-        </w:rPr>
-        <w:t xml:space="preserve"> Hossain, Erika Fusco, </w:t>
+        <w:t xml:space="preserve">Zarnoch, Chester B., Noshin Hossain, Erika Fusco, </w:t>
       </w:r>
       <w:r>
         <w:rPr>
@@ -860,16 +822,14 @@
         <w:rPr>
           <w:color w:val="000000"/>
         </w:rPr>
-        <w:t xml:space="preserve">, Timothy J. Hoellein, and Sophia </w:t>
-      </w:r>
-      <w:proofErr w:type="spellStart"/>
-      <w:r>
-        <w:rPr>
-          <w:color w:val="000000"/>
-        </w:rPr>
-        <w:t>Perdikaris</w:t>
-      </w:r>
-      <w:proofErr w:type="spellEnd"/>
+        <w:t xml:space="preserve">, Timothy J. Hoellein, and Sophia Perdikaris. </w:t>
+      </w:r>
+      <w:r>
+        <w:rPr>
+          <w:color w:val="000000"/>
+        </w:rPr>
+        <w:t>2020</w:t>
+      </w:r>
       <w:r>
         <w:rPr>
           <w:color w:val="000000"/>
@@ -880,18 +840,6 @@
         <w:rPr>
           <w:color w:val="000000"/>
         </w:rPr>
-        <w:t>2020</w:t>
-      </w:r>
-      <w:r>
-        <w:rPr>
-          <w:color w:val="000000"/>
-        </w:rPr>
-        <w:t xml:space="preserve">. </w:t>
-      </w:r>
-      <w:r>
-        <w:rPr>
-          <w:color w:val="000000"/>
-        </w:rPr>
         <w:t>“</w:t>
       </w:r>
       <w:r>
@@ -900,7 +848,6 @@
         </w:rPr>
         <w:t xml:space="preserve">Size and density of upside-down jellyfish, </w:t>
       </w:r>
-      <w:proofErr w:type="spellStart"/>
       <w:r>
         <w:rPr>
           <w:i/>
@@ -908,7 +855,6 @@
         </w:rPr>
         <w:t>Cassiopea</w:t>
       </w:r>
-      <w:proofErr w:type="spellEnd"/>
       <w:r>
         <w:rPr>
           <w:color w:val="000000"/>
@@ -1043,21 +989,7 @@
         <w:rPr>
           <w:color w:val="000000"/>
         </w:rPr>
-        <w:t xml:space="preserve">, Anne </w:t>
-      </w:r>
-      <w:proofErr w:type="spellStart"/>
-      <w:r>
-        <w:rPr>
-          <w:color w:val="000000"/>
-        </w:rPr>
-        <w:t>Liberti</w:t>
-      </w:r>
-      <w:proofErr w:type="spellEnd"/>
-      <w:r>
-        <w:rPr>
-          <w:color w:val="000000"/>
-        </w:rPr>
-        <w:t>,</w:t>
+        <w:t>, Anne Liberti,</w:t>
       </w:r>
       <w:r>
         <w:rPr>
@@ -1272,21 +1204,12 @@
         </w:rPr>
         <w:t xml:space="preserve">water tidal marshes." </w:t>
       </w:r>
-      <w:proofErr w:type="spellStart"/>
-      <w:r>
-        <w:rPr>
-          <w:i/>
-          <w:color w:val="000000"/>
-        </w:rPr>
-        <w:t>PLoS</w:t>
-      </w:r>
-      <w:proofErr w:type="spellEnd"/>
-      <w:r>
-        <w:rPr>
-          <w:i/>
-          <w:color w:val="000000"/>
-        </w:rPr>
-        <w:t xml:space="preserve"> ONE</w:t>
+      <w:r>
+        <w:rPr>
+          <w:i/>
+          <w:color w:val="000000"/>
+        </w:rPr>
+        <w:t>PLoS ONE</w:t>
       </w:r>
       <w:r>
         <w:rPr>
@@ -1903,13 +1826,8 @@
         <w:spacing w:line="240" w:lineRule="atLeast"/>
         <w:ind w:left="231" w:hanging="231"/>
       </w:pPr>
-      <w:proofErr w:type="spellStart"/>
-      <w:r>
-        <w:t>Slobodkin</w:t>
-      </w:r>
-      <w:proofErr w:type="spellEnd"/>
-      <w:r>
-        <w:t xml:space="preserve"> Award for Research in Ecology, </w:t>
+      <w:r>
+        <w:t xml:space="preserve">Slobodkin Award for Research in Ecology, </w:t>
       </w:r>
       <w:r>
         <w:t xml:space="preserve">$700, </w:t>
@@ -1939,15 +1857,7 @@
         <w:ind w:left="231" w:hanging="231"/>
       </w:pPr>
       <w:r>
-        <w:t xml:space="preserve">New York </w:t>
-      </w:r>
-      <w:proofErr w:type="spellStart"/>
-      <w:r>
-        <w:t>SeaGrant</w:t>
-      </w:r>
-      <w:proofErr w:type="spellEnd"/>
-      <w:r>
-        <w:t xml:space="preserve"> Scholar</w:t>
+        <w:t>New York SeaGrant Scholar</w:t>
       </w:r>
       <w:r>
         <w:t xml:space="preserve"> Fellowship</w:t>
@@ -5836,13 +5746,8 @@
         <w:t xml:space="preserve">Sara Lester, </w:t>
       </w:r>
       <w:r>
-        <w:t xml:space="preserve">Rachel </w:t>
-      </w:r>
-      <w:proofErr w:type="spellStart"/>
-      <w:r>
-        <w:t>Penders</w:t>
-      </w:r>
-      <w:proofErr w:type="spellEnd"/>
+        <w:t>Rachel Penders</w:t>
+      </w:r>
       <w:r>
         <w:rPr>
           <w:vertAlign w:val="superscript"/>
@@ -6315,8 +6220,8 @@
       <w:r>
         <w:t xml:space="preserve">Ecological Society of </w:t>
       </w:r>
-      <w:smartTag w:uri="urn:schemas-microsoft-com:office:smarttags" w:element="place">
-        <w:smartTag w:uri="urn:schemas-microsoft-com:office:smarttags" w:element="country-region">
+      <w:smartTag w:uri="urn:schemas-microsoft-com:office:smarttags" w:element="country-region">
+        <w:smartTag w:uri="urn:schemas-microsoft-com:office:smarttags" w:element="place">
           <w:r>
             <w:t>America</w:t>
           </w:r>
@@ -6553,14 +6458,12 @@
       <w:r>
         <w:t xml:space="preserve">, </w:t>
       </w:r>
-      <w:proofErr w:type="spellStart"/>
       <w:r>
         <w:rPr>
           <w:i/>
         </w:rPr>
         <w:t>PeerJ</w:t>
       </w:r>
-      <w:proofErr w:type="spellEnd"/>
       <w:r>
         <w:t xml:space="preserve">, </w:t>
       </w:r>

</xml_diff>

<commit_message>
Add Reinhardt paper, update CV
</commit_message>
<xml_diff>
--- a/files/CV.docx
+++ b/files/CV.docx
@@ -434,7 +434,7 @@
         <w:rPr>
           <w:bCs/>
         </w:rPr>
-        <w:t>, in press.</w:t>
+        <w:t xml:space="preserve"> 42(4): 86-96.</w:t>
       </w:r>
     </w:p>
     <w:p>
@@ -465,21 +465,7 @@
         <w:rPr>
           <w:bCs/>
         </w:rPr>
-        <w:t xml:space="preserve">, Brian Mattes, Candace </w:t>
-      </w:r>
-      <w:proofErr w:type="spellStart"/>
-      <w:r>
-        <w:rPr>
-          <w:bCs/>
-        </w:rPr>
-        <w:t>Schemerhorn</w:t>
-      </w:r>
-      <w:proofErr w:type="spellEnd"/>
-      <w:r>
-        <w:rPr>
-          <w:bCs/>
-        </w:rPr>
-        <w:t xml:space="preserve">, Erika Yates, Lawrence W. Eichler, Mark A. Lucius, and Rick A. Relyea. </w:t>
+        <w:t xml:space="preserve">, Brian Mattes, Candace Schemerhorn, Erika Yates, Lawrence W. Eichler, Mark A. Lucius, and Rick A. Relyea. </w:t>
       </w:r>
       <w:r>
         <w:rPr>
@@ -601,35 +587,7 @@
         <w:rPr>
           <w:color w:val="000000"/>
         </w:rPr>
-        <w:t xml:space="preserve">Abbas, Ahmed, Anais Cardenas, Darius LaFond, Brandon </w:t>
-      </w:r>
-      <w:proofErr w:type="spellStart"/>
-      <w:r>
-        <w:rPr>
-          <w:color w:val="000000"/>
-        </w:rPr>
-        <w:t>Guasaquillo</w:t>
-      </w:r>
-      <w:proofErr w:type="spellEnd"/>
-      <w:r>
-        <w:rPr>
-          <w:color w:val="000000"/>
-        </w:rPr>
-        <w:t xml:space="preserve">, Leila </w:t>
-      </w:r>
-      <w:proofErr w:type="spellStart"/>
-      <w:r>
-        <w:rPr>
-          <w:color w:val="000000"/>
-        </w:rPr>
-        <w:t>Belgaid</w:t>
-      </w:r>
-      <w:proofErr w:type="spellEnd"/>
-      <w:r>
-        <w:rPr>
-          <w:color w:val="000000"/>
-        </w:rPr>
-        <w:t xml:space="preserve">, Priscilla Lee, </w:t>
+        <w:t xml:space="preserve">Abbas, Ahmed, Anais Cardenas, Darius LaFond, Brandon Guasaquillo, Leila Belgaid, Priscilla Lee, </w:t>
       </w:r>
       <w:r>
         <w:rPr>
@@ -910,35 +868,7 @@
         <w:rPr>
           <w:color w:val="000000"/>
         </w:rPr>
-        <w:t xml:space="preserve">, Timothy J. </w:t>
-      </w:r>
-      <w:proofErr w:type="spellStart"/>
-      <w:r>
-        <w:rPr>
-          <w:color w:val="000000"/>
-        </w:rPr>
-        <w:t>Hoellein</w:t>
-      </w:r>
-      <w:proofErr w:type="spellEnd"/>
-      <w:r>
-        <w:rPr>
-          <w:color w:val="000000"/>
-        </w:rPr>
-        <w:t xml:space="preserve">, and Sophia </w:t>
-      </w:r>
-      <w:proofErr w:type="spellStart"/>
-      <w:r>
-        <w:rPr>
-          <w:color w:val="000000"/>
-        </w:rPr>
-        <w:t>Perdikaris</w:t>
-      </w:r>
-      <w:proofErr w:type="spellEnd"/>
-      <w:r>
-        <w:rPr>
-          <w:color w:val="000000"/>
-        </w:rPr>
-        <w:t xml:space="preserve">. </w:t>
+        <w:t xml:space="preserve">, Timothy J. Hoellein, and Sophia Perdikaris. </w:t>
       </w:r>
       <w:r>
         <w:rPr>
@@ -1319,21 +1249,12 @@
         </w:rPr>
         <w:t xml:space="preserve">water tidal marshes." </w:t>
       </w:r>
-      <w:proofErr w:type="spellStart"/>
-      <w:r>
-        <w:rPr>
-          <w:i/>
-          <w:color w:val="000000"/>
-        </w:rPr>
-        <w:t>PLoS</w:t>
-      </w:r>
-      <w:proofErr w:type="spellEnd"/>
-      <w:r>
-        <w:rPr>
-          <w:i/>
-          <w:color w:val="000000"/>
-        </w:rPr>
-        <w:t xml:space="preserve"> ONE</w:t>
+      <w:r>
+        <w:rPr>
+          <w:i/>
+          <w:color w:val="000000"/>
+        </w:rPr>
+        <w:t>PLoS ONE</w:t>
       </w:r>
       <w:r>
         <w:rPr>
@@ -1485,13 +1406,8 @@
       <w:pPr>
         <w:ind w:left="360" w:hanging="360"/>
       </w:pPr>
-      <w:proofErr w:type="spellStart"/>
-      <w:r>
-        <w:t>Kemmerling</w:t>
-      </w:r>
-      <w:proofErr w:type="spellEnd"/>
-      <w:r>
-        <w:t>, Lucas</w:t>
+      <w:r>
+        <w:t>Kemmerling, Lucas</w:t>
       </w:r>
       <w:r>
         <w:t xml:space="preserve"> and </w:t>
@@ -1506,15 +1422,7 @@
         <w:t xml:space="preserve">. </w:t>
       </w:r>
       <w:r>
-        <w:t xml:space="preserve">2024. The Role of Small Mitigation Wetlands in Supporting Fall Migrating Waterfowl. </w:t>
-      </w:r>
-      <w:proofErr w:type="spellStart"/>
-      <w:r>
-        <w:t>figshare</w:t>
-      </w:r>
-      <w:proofErr w:type="spellEnd"/>
-      <w:r>
-        <w:t>. Dataset. https://doi.org/10.6084/m9.figshare.27154458.v1 (17</w:t>
+        <w:t>2024. The Role of Small Mitigation Wetlands in Supporting Fall Migrating Waterfowl. figshare. Dataset. https://doi.org/10.6084/m9.figshare.27154458.v1 (17</w:t>
       </w:r>
       <w:r>
         <w:t xml:space="preserve"> views, 15 downloads)</w:t>
@@ -1543,15 +1451,7 @@
         <w:t>.</w:t>
       </w:r>
       <w:r>
-        <w:t xml:space="preserve"> 2024. Surveys of Living Shoreline at Sherman Creek, 2019-2023. </w:t>
-      </w:r>
-      <w:proofErr w:type="spellStart"/>
-      <w:r>
-        <w:t>figshare</w:t>
-      </w:r>
-      <w:proofErr w:type="spellEnd"/>
-      <w:r>
-        <w:t>. Dataset. https://doi.org/10.6084/m9.figshare.26489914.v1</w:t>
+        <w:t xml:space="preserve"> 2024. Surveys of Living Shoreline at Sherman Creek, 2019-2023. figshare. Dataset. https://doi.org/10.6084/m9.figshare.26489914.v1</w:t>
       </w:r>
       <w:r>
         <w:t xml:space="preserve"> </w:t>
@@ -1601,15 +1501,7 @@
         <w:t xml:space="preserve">. 2024. </w:t>
       </w:r>
       <w:r>
-        <w:t xml:space="preserve">Mussel Addition / Goose Exclusion Experiment at Sherman Creek Living Shoreline. </w:t>
-      </w:r>
-      <w:proofErr w:type="spellStart"/>
-      <w:r>
-        <w:t>figshare</w:t>
-      </w:r>
-      <w:proofErr w:type="spellEnd"/>
-      <w:r>
-        <w:t>. Dataset. https://doi.org/10.6084/m9.figshare.26504509.v1 (</w:t>
+        <w:t>Mussel Addition / Goose Exclusion Experiment at Sherman Creek Living Shoreline. figshare. Dataset. https://doi.org/10.6084/m9.figshare.26504509.v1 (</w:t>
       </w:r>
       <w:r>
         <w:t>39</w:t>
@@ -1670,15 +1562,7 @@
         <w:t>Geukensia demissa</w:t>
       </w:r>
       <w:r>
-        <w:t xml:space="preserve">. </w:t>
-      </w:r>
-      <w:proofErr w:type="spellStart"/>
-      <w:r>
-        <w:t>figshare</w:t>
-      </w:r>
-      <w:proofErr w:type="spellEnd"/>
-      <w:r>
-        <w:t xml:space="preserve">. Dataset. </w:t>
+        <w:t xml:space="preserve">. figshare. Dataset. </w:t>
       </w:r>
       <w:r>
         <w:t>https://doi.org/10.6084/m9.figshare.20113427.v1 (</w:t>
@@ -1713,15 +1597,7 @@
         <w:t>.</w:t>
       </w:r>
       <w:r>
-        <w:t xml:space="preserve"> 2020. Evaluating the potential for floating treatment wetlands to remove excess nutrients (Plattsburgh, NY, USA). </w:t>
-      </w:r>
-      <w:proofErr w:type="spellStart"/>
-      <w:r>
-        <w:t>figshare</w:t>
-      </w:r>
-      <w:proofErr w:type="spellEnd"/>
-      <w:r>
-        <w:t>. Dataset. https://doi.org/10.6084/m9.figshare.12439868.v1 (</w:t>
+        <w:t xml:space="preserve"> 2020. Evaluating the potential for floating treatment wetlands to remove excess nutrients (Plattsburgh, NY, USA). figshare. Dataset. https://doi.org/10.6084/m9.figshare.12439868.v1 (</w:t>
       </w:r>
       <w:r>
         <w:t>594</w:t>
@@ -1754,68 +1630,346 @@
         <w:t>,</w:t>
       </w:r>
       <w:r>
+        <w:t xml:space="preserve"> Stoycho Velkovsky, Nawal Ahmed, Vashtidevi Mahadeo, Priscilla Moley, Stephen B.</w:t>
+      </w:r>
+      <w:r>
         <w:t xml:space="preserve"> </w:t>
       </w:r>
-      <w:proofErr w:type="spellStart"/>
-      <w:r>
-        <w:t>Stoycho</w:t>
-      </w:r>
-      <w:proofErr w:type="spellEnd"/>
-      <w:r>
+      <w:r>
+        <w:t>Baines</w:t>
+      </w:r>
+      <w:r>
+        <w:t>.</w:t>
+      </w:r>
+      <w:r>
+        <w:t xml:space="preserve"> 2019. Growth-chamber experiments: Influence of wetland plants on sediment oxygen and denitrification (Long Island, NY, USA). figshare. Dataset. https://doi.org/10.6084/m9.figshare.9232142.v1 (</w:t>
+      </w:r>
+      <w:r>
+        <w:t>87</w:t>
+      </w:r>
+      <w:r>
+        <w:t>8</w:t>
+      </w:r>
+      <w:r>
+        <w:t xml:space="preserve"> views, </w:t>
+      </w:r>
+      <w:r>
+        <w:t>155</w:t>
+      </w:r>
+      <w:r>
+        <w:t xml:space="preserve"> downloads)</w:t>
+      </w:r>
+    </w:p>
+    <w:p>
+      <w:pPr>
+        <w:ind w:left="360" w:hanging="360"/>
+      </w:pPr>
+      <w:r>
+        <w:rPr>
+          <w:u w:val="single"/>
+        </w:rPr>
+        <w:t>Alldred, Mary</w:t>
+      </w:r>
+      <w:r>
+        <w:t>,</w:t>
+      </w:r>
+      <w:r>
+        <w:t xml:space="preserve"> Jonathan Borrelli, Timothy Hoellein, Denise A. Bruesewitz, Chester Zarnoch</w:t>
+      </w:r>
+      <w:r>
+        <w:t>.</w:t>
+      </w:r>
+      <w:r>
+        <w:t xml:space="preserve"> 2019. Sediment Oxygen and Sulfide Microprofiles in Extant and Restored Marshes of Jamaica Bay (New York, NY, USA). figshare. Dataset. https://doi.org/10.6084/m9.figshare.9175157.v3 (</w:t>
+      </w:r>
+      <w:r>
+        <w:t>157</w:t>
+      </w:r>
+      <w:r>
+        <w:t>7</w:t>
+      </w:r>
+      <w:r>
+        <w:t xml:space="preserve"> views, </w:t>
+      </w:r>
+      <w:r>
+        <w:t>235</w:t>
+      </w:r>
+      <w:r>
+        <w:t>9</w:t>
+      </w:r>
+      <w:r>
+        <w:t xml:space="preserve"> downloads, 1 citation)</w:t>
+      </w:r>
+    </w:p>
+    <w:p>
+      <w:pPr>
+        <w:ind w:left="360" w:hanging="360"/>
+      </w:pPr>
+      <w:r>
+        <w:rPr>
+          <w:u w:val="single"/>
+        </w:rPr>
+        <w:t>Alldred, Mary</w:t>
+      </w:r>
+      <w:r>
+        <w:t>.</w:t>
+      </w:r>
+      <w:r>
+        <w:t xml:space="preserve"> 2016. Denitrification measurements in various plant communities. figshare. Dataset. https://doi.org/10.6084/m9.figshare.1541106.v1 (</w:t>
+      </w:r>
+      <w:r>
+        <w:t>12</w:t>
+      </w:r>
+      <w:r>
+        <w:t>90</w:t>
+      </w:r>
+      <w:r>
+        <w:t xml:space="preserve"> views, </w:t>
+      </w:r>
+      <w:r>
+        <w:t>41</w:t>
+      </w:r>
+      <w:r>
+        <w:t>4</w:t>
+      </w:r>
+      <w:r>
+        <w:t xml:space="preserve"> downloads, </w:t>
+      </w:r>
+      <w:r>
+        <w:t>3</w:t>
+      </w:r>
+      <w:r>
+        <w:t xml:space="preserve"> citation)</w:t>
+      </w:r>
+    </w:p>
+    <w:p>
+      <w:pPr>
+        <w:ind w:left="360" w:hanging="360"/>
+      </w:pPr>
+      <w:r>
+        <w:rPr>
+          <w:u w:val="single"/>
+        </w:rPr>
+        <w:t>Alldred, Mary</w:t>
+      </w:r>
+      <w:r>
+        <w:t>.</w:t>
+      </w:r>
+      <w:r>
+        <w:t xml:space="preserve"> 2015. Invasive-Plant Management and Nitrogen Removal. figshare. Dataset. https://doi.org/10.6084/m9.figshare.1597718.v1 (</w:t>
+      </w:r>
+      <w:r>
+        <w:t>137</w:t>
+      </w:r>
+      <w:r>
+        <w:t>6</w:t>
+      </w:r>
+      <w:r>
+        <w:t xml:space="preserve"> views, </w:t>
+      </w:r>
+      <w:r>
+        <w:t>43</w:t>
+      </w:r>
+      <w:r>
+        <w:t>8</w:t>
+      </w:r>
+      <w:r>
+        <w:t xml:space="preserve"> downloads, 1 citation)</w:t>
+      </w:r>
+    </w:p>
+    <w:p>
+      <w:pPr>
+        <w:pStyle w:val="Heading1"/>
+        <w:rPr>
+          <w:b w:val="0"/>
+        </w:rPr>
+      </w:pPr>
+      <w:r>
+        <w:t>Funding</w:t>
+      </w:r>
+    </w:p>
+    <w:p>
+      <w:pPr>
+        <w:ind w:left="360" w:hanging="360"/>
+      </w:pPr>
+      <w:bookmarkStart w:id="0" w:name="_Hlk92717978"/>
+      <w:r>
+        <w:t xml:space="preserve">Rafferty, Patricia, Chester Zarnoch, and </w:t>
+      </w:r>
+      <w:r>
+        <w:rPr>
+          <w:u w:val="single"/>
+        </w:rPr>
+        <w:t>Mary Alldred</w:t>
+      </w:r>
+      <w:r>
+        <w:t xml:space="preserve">. March 2024. </w:t>
+      </w:r>
+      <w:r>
+        <w:t>Condition Assessment of Restored Jamaica Bay, NY Salt Marsh to inform GATE and Partner Design, Monitoring and Management of Future Salt Marsh Restoration Projects</w:t>
+      </w:r>
+      <w:r>
+        <w:t xml:space="preserve">. </w:t>
+      </w:r>
+      <w:bookmarkStart w:id="1" w:name="_Hlk178676752"/>
+      <w:r>
+        <w:t>$73,615</w:t>
+      </w:r>
+      <w:bookmarkEnd w:id="1"/>
+      <w:r>
+        <w:t>.</w:t>
+      </w:r>
+    </w:p>
+    <w:p>
+      <w:pPr>
+        <w:ind w:left="360" w:hanging="360"/>
+      </w:pPr>
+      <w:r>
+        <w:t xml:space="preserve">Price, Nancy, </w:t>
+      </w:r>
+      <w:r>
+        <w:rPr>
+          <w:u w:val="single"/>
+        </w:rPr>
+        <w:t>Mary Alldred</w:t>
+      </w:r>
+      <w:r>
+        <w:t>, and Kim</w:t>
+      </w:r>
+      <w:r>
+        <w:t>berly</w:t>
+      </w:r>
+      <w:r>
+        <w:t xml:space="preserve"> Coleman. </w:t>
+      </w:r>
+      <w:r>
+        <w:t>August</w:t>
+      </w:r>
+      <w:r>
+        <w:t xml:space="preserve"> 2023. </w:t>
+      </w:r>
+      <w:r>
+        <w:t>Salty Water in the Champlain Basin? Developing Place-based, Inquiry Lessons Around Road Salt and Chloride Contaminants. Lake Champlain Basin Program Education and Outreach Project. $34,885</w:t>
+      </w:r>
+      <w:r>
+        <w:t>.</w:t>
+      </w:r>
+    </w:p>
+    <w:p>
+      <w:pPr>
+        <w:ind w:left="360" w:hanging="360"/>
+      </w:pPr>
+      <w:r>
+        <w:rPr>
+          <w:u w:val="single"/>
+        </w:rPr>
+        <w:t>Alldred, Mary</w:t>
+      </w:r>
+      <w:r>
+        <w:t xml:space="preserve"> and Chester Zarnoch. September 2022. Measuring Ecosystem Services of Living Shoreline at Sherman Creek Park. New York Restoration Project. $18,000.</w:t>
+      </w:r>
+    </w:p>
+    <w:p>
+      <w:pPr>
+        <w:ind w:left="360" w:hanging="360"/>
+      </w:pPr>
+      <w:r>
+        <w:t xml:space="preserve">Coleman, </w:t>
+      </w:r>
+      <w:r>
+        <w:t xml:space="preserve">Kimberly, Jessica Leahy, Elizabeth Perry, Sonya Sachdeva, Maura Adams, Abigail Long, Joshua Tauses, and </w:t>
+      </w:r>
+      <w:r>
+        <w:rPr>
+          <w:u w:val="single"/>
+        </w:rPr>
+        <w:t>Mary Alldred</w:t>
+      </w:r>
+      <w:r>
+        <w:t xml:space="preserve"> (added January 2024). June 2022. </w:t>
+      </w:r>
+      <w:r>
+        <w:t>Trail forks and merges: Exploring social impacts from recreational mountain biking in northern forest communities</w:t>
+      </w:r>
+      <w:r>
+        <w:t>. Northeastern States Research Cooperative (NSRC). $134,296.</w:t>
+      </w:r>
+    </w:p>
+    <w:p>
+      <w:pPr>
+        <w:ind w:left="360" w:hanging="360"/>
+      </w:pPr>
+      <w:r>
+        <w:t>Coleman, K</w:t>
+      </w:r>
+      <w:r>
+        <w:t>imberly</w:t>
+      </w:r>
+      <w:r>
+        <w:t>,</w:t>
+      </w:r>
+      <w:r>
+        <w:rPr>
+          <w:b/>
+        </w:rPr>
         <w:t xml:space="preserve"> </w:t>
       </w:r>
-      <w:proofErr w:type="spellStart"/>
-      <w:r>
-        <w:t>Velkovsky</w:t>
-      </w:r>
-      <w:proofErr w:type="spellEnd"/>
-      <w:r>
-        <w:t xml:space="preserve">, Nawal Ahmed, </w:t>
-      </w:r>
-      <w:proofErr w:type="spellStart"/>
-      <w:r>
-        <w:t>Vashtidevi</w:t>
-      </w:r>
-      <w:proofErr w:type="spellEnd"/>
-      <w:r>
-        <w:t xml:space="preserve"> Mahadeo, Priscilla Moley, Stephen B.</w:t>
-      </w:r>
-      <w:r>
+      <w:r>
+        <w:rPr>
+          <w:bCs/>
+        </w:rPr>
+        <w:t>M</w:t>
+      </w:r>
+      <w:r>
+        <w:rPr>
+          <w:bCs/>
+        </w:rPr>
+        <w:t>ark</w:t>
+      </w:r>
+      <w:r>
+        <w:rPr>
+          <w:bCs/>
+        </w:rPr>
+        <w:t xml:space="preserve"> Lesser,</w:t>
+      </w:r>
+      <w:r>
+        <w:rPr>
+          <w:b/>
+        </w:rPr>
         <w:t xml:space="preserve"> </w:t>
       </w:r>
       <w:r>
-        <w:t>Baines</w:t>
+        <w:t>C</w:t>
+      </w:r>
+      <w:r>
+        <w:t>urt</w:t>
+      </w:r>
+      <w:r>
+        <w:t xml:space="preserve"> G</w:t>
+      </w:r>
+      <w:r>
+        <w:t>e</w:t>
+      </w:r>
+      <w:r>
+        <w:t>rvich</w:t>
+      </w:r>
+      <w:r>
+        <w:t xml:space="preserve">, </w:t>
+      </w:r>
+      <w:r>
+        <w:rPr>
+          <w:u w:val="single"/>
+        </w:rPr>
+        <w:t>Mary Alldred</w:t>
+      </w:r>
+      <w:r>
+        <w:t>, Danielle Garneau, Colin Fuss, and Timothy Mihuc. May 2021. Wildfire Planning and Management at the Altona Flat Rock. USDA Forest Service. $147,500</w:t>
       </w:r>
       <w:r>
         <w:t>.</w:t>
       </w:r>
-      <w:r>
-        <w:t xml:space="preserve"> 2019. Growth-chamber experiments: Influence of wetland plants on sediment oxygen and denitrification (Long Island, NY, USA). </w:t>
-      </w:r>
-      <w:proofErr w:type="spellStart"/>
-      <w:r>
-        <w:t>figshare</w:t>
-      </w:r>
-      <w:proofErr w:type="spellEnd"/>
-      <w:r>
-        <w:t>. Dataset. https://doi.org/10.6084/m9.figshare.9232142.v1 (</w:t>
-      </w:r>
-      <w:r>
-        <w:t>87</w:t>
-      </w:r>
-      <w:r>
-        <w:t>8</w:t>
-      </w:r>
-      <w:r>
-        <w:t xml:space="preserve"> views, </w:t>
-      </w:r>
-      <w:r>
-        <w:t>155</w:t>
-      </w:r>
-      <w:r>
-        <w:t xml:space="preserve"> downloads)</w:t>
-      </w:r>
-    </w:p>
+    </w:p>
+    <w:bookmarkEnd w:id="0"/>
     <w:p>
       <w:pPr>
         <w:ind w:left="360" w:hanging="360"/>
@@ -1827,390 +1981,32 @@
         <w:t>Alldred, Mary</w:t>
       </w:r>
       <w:r>
-        <w:t>,</w:t>
-      </w:r>
-      <w:r>
-        <w:t xml:space="preserve"> Jonathan Borrelli, Timothy Hoellein, Denise A. Bruesewitz, Chester Zarnoch</w:t>
-      </w:r>
-      <w:r>
-        <w:t>.</w:t>
-      </w:r>
-      <w:r>
-        <w:t xml:space="preserve"> 2019. Sediment Oxygen and Sulfide </w:t>
-      </w:r>
-      <w:proofErr w:type="spellStart"/>
-      <w:r>
-        <w:t>Microprofiles</w:t>
-      </w:r>
-      <w:proofErr w:type="spellEnd"/>
-      <w:r>
-        <w:t xml:space="preserve"> in Extant and Restored Marshes of Jamaica Bay (New York, NY, USA). </w:t>
-      </w:r>
-      <w:proofErr w:type="spellStart"/>
-      <w:r>
-        <w:t>figshare</w:t>
-      </w:r>
-      <w:proofErr w:type="spellEnd"/>
-      <w:r>
-        <w:t>. Dataset. https://doi.org/10.6084/m9.figshare.9175157.v3 (</w:t>
-      </w:r>
-      <w:r>
-        <w:t>157</w:t>
-      </w:r>
-      <w:r>
-        <w:t>7</w:t>
-      </w:r>
-      <w:r>
-        <w:t xml:space="preserve"> views, </w:t>
-      </w:r>
-      <w:r>
-        <w:t>235</w:t>
-      </w:r>
-      <w:r>
-        <w:t>9</w:t>
-      </w:r>
-      <w:r>
-        <w:t xml:space="preserve"> downloads, 1 citation)</w:t>
-      </w:r>
-    </w:p>
-    <w:p>
-      <w:pPr>
-        <w:ind w:left="360" w:hanging="360"/>
-      </w:pPr>
+        <w:t xml:space="preserve">, Chester Zarnoch, J. Stephen Gosnell, Timothy J. Hoellein, Denise A. Bruesewitz, and Christopher Girgenti. January 2020. Evaluating the Potential for Mutualistic Species Interactions to Enhance Restoration Success in Urban Salt Marshes. Hudson River Foundation. </w:t>
+      </w:r>
+      <w:r>
+        <w:t>Hudson River Fund.</w:t>
+      </w:r>
+      <w:r>
+        <w:t xml:space="preserve"> </w:t>
+      </w:r>
+      <w:r>
+        <w:t>$157,224.</w:t>
+      </w:r>
+    </w:p>
+    <w:p>
+      <w:pPr>
+        <w:ind w:left="360" w:hanging="360"/>
+      </w:pPr>
+      <w:r>
+        <w:t xml:space="preserve">Garneau, Danielle, </w:t>
+      </w:r>
       <w:r>
         <w:rPr>
           <w:u w:val="single"/>
         </w:rPr>
-        <w:t>Alldred, Mary</w:t>
-      </w:r>
-      <w:r>
-        <w:t>.</w:t>
-      </w:r>
-      <w:r>
-        <w:t xml:space="preserve"> 2016. Denitrification measurements in various plant communities. </w:t>
-      </w:r>
-      <w:proofErr w:type="spellStart"/>
-      <w:r>
-        <w:t>figshare</w:t>
-      </w:r>
-      <w:proofErr w:type="spellEnd"/>
-      <w:r>
-        <w:t>. Dataset. https://doi.org/10.6084/m9.figshare.1541106.v1 (</w:t>
-      </w:r>
-      <w:r>
-        <w:t>12</w:t>
-      </w:r>
-      <w:r>
-        <w:t>90</w:t>
-      </w:r>
-      <w:r>
-        <w:t xml:space="preserve"> views, </w:t>
-      </w:r>
-      <w:r>
-        <w:t>41</w:t>
-      </w:r>
-      <w:r>
-        <w:t>4</w:t>
-      </w:r>
-      <w:r>
-        <w:t xml:space="preserve"> downloads, </w:t>
-      </w:r>
-      <w:r>
-        <w:t>3</w:t>
-      </w:r>
-      <w:r>
-        <w:t xml:space="preserve"> citation)</w:t>
-      </w:r>
-    </w:p>
-    <w:p>
-      <w:pPr>
-        <w:ind w:left="360" w:hanging="360"/>
-      </w:pPr>
-      <w:r>
-        <w:rPr>
-          <w:u w:val="single"/>
-        </w:rPr>
-        <w:t>Alldred, Mary</w:t>
-      </w:r>
-      <w:r>
-        <w:t>.</w:t>
-      </w:r>
-      <w:r>
-        <w:t xml:space="preserve"> 2015. Invasive-Plant Management and Nitrogen Removal. </w:t>
-      </w:r>
-      <w:proofErr w:type="spellStart"/>
-      <w:r>
-        <w:t>figshare</w:t>
-      </w:r>
-      <w:proofErr w:type="spellEnd"/>
-      <w:r>
-        <w:t>. Dataset. https://doi.org/10.6084/m9.figshare.1597718.v1 (</w:t>
-      </w:r>
-      <w:r>
-        <w:t>137</w:t>
-      </w:r>
-      <w:r>
-        <w:t>6</w:t>
-      </w:r>
-      <w:r>
-        <w:t xml:space="preserve"> views, </w:t>
-      </w:r>
-      <w:r>
-        <w:t>43</w:t>
-      </w:r>
-      <w:r>
-        <w:t>8</w:t>
-      </w:r>
-      <w:r>
-        <w:t xml:space="preserve"> downloads, 1 citation)</w:t>
-      </w:r>
-    </w:p>
-    <w:p>
-      <w:pPr>
-        <w:pStyle w:val="Heading1"/>
-        <w:rPr>
-          <w:b w:val="0"/>
-        </w:rPr>
-      </w:pPr>
-      <w:r>
-        <w:t>Funding</w:t>
-      </w:r>
-    </w:p>
-    <w:p>
-      <w:pPr>
-        <w:ind w:left="360" w:hanging="360"/>
-      </w:pPr>
-      <w:bookmarkStart w:id="0" w:name="_Hlk92717978"/>
-      <w:r>
-        <w:t xml:space="preserve">Rafferty, Patricia, Chester Zarnoch, and </w:t>
-      </w:r>
-      <w:r>
-        <w:rPr>
-          <w:u w:val="single"/>
-        </w:rPr>
         <w:t>Mary Alldred</w:t>
       </w:r>
       <w:r>
-        <w:t xml:space="preserve">. March 2024. </w:t>
-      </w:r>
-      <w:r>
-        <w:t>Condition Assessment of Restored Jamaica Bay, NY Salt Marsh to inform GATE and Partner Design, Monitoring and Management of Future Salt Marsh Restoration Projects</w:t>
-      </w:r>
-      <w:r>
-        <w:t xml:space="preserve">. </w:t>
-      </w:r>
-      <w:bookmarkStart w:id="1" w:name="_Hlk178676752"/>
-      <w:r>
-        <w:t>$73,615</w:t>
-      </w:r>
-      <w:bookmarkEnd w:id="1"/>
-      <w:r>
-        <w:t>.</w:t>
-      </w:r>
-    </w:p>
-    <w:p>
-      <w:pPr>
-        <w:ind w:left="360" w:hanging="360"/>
-      </w:pPr>
-      <w:r>
-        <w:t xml:space="preserve">Price, Nancy, </w:t>
-      </w:r>
-      <w:r>
-        <w:rPr>
-          <w:u w:val="single"/>
-        </w:rPr>
-        <w:t>Mary Alldred</w:t>
-      </w:r>
-      <w:r>
-        <w:t>, and Kim</w:t>
-      </w:r>
-      <w:r>
-        <w:t>berly</w:t>
-      </w:r>
-      <w:r>
-        <w:t xml:space="preserve"> Coleman. </w:t>
-      </w:r>
-      <w:r>
-        <w:t>August</w:t>
-      </w:r>
-      <w:r>
-        <w:t xml:space="preserve"> 2023. </w:t>
-      </w:r>
-      <w:r>
-        <w:t>Salty Water in the Champlain Basin? Developing Place-based, Inquiry Lessons Around Road Salt and Chloride Contaminants. Lake Champlain Basin Program Education and Outreach Project. $34,885</w:t>
-      </w:r>
-      <w:r>
-        <w:t>.</w:t>
-      </w:r>
-    </w:p>
-    <w:p>
-      <w:pPr>
-        <w:ind w:left="360" w:hanging="360"/>
-      </w:pPr>
-      <w:r>
-        <w:rPr>
-          <w:u w:val="single"/>
-        </w:rPr>
-        <w:t>Alldred, Mary</w:t>
-      </w:r>
-      <w:r>
-        <w:t xml:space="preserve"> and Chester Zarnoch. September 2022. Measuring Ecosystem Services of Living Shoreline at Sherman Creek Park. New York Restoration Project. $18,000.</w:t>
-      </w:r>
-    </w:p>
-    <w:p>
-      <w:pPr>
-        <w:ind w:left="360" w:hanging="360"/>
-      </w:pPr>
-      <w:r>
-        <w:t xml:space="preserve">Coleman, </w:t>
-      </w:r>
-      <w:r>
-        <w:t xml:space="preserve">Kimberly, Jessica Leahy, Elizabeth Perry, Sonya Sachdeva, Maura Adams, Abigail Long, Joshua </w:t>
-      </w:r>
-      <w:proofErr w:type="spellStart"/>
-      <w:r>
-        <w:t>Tauses</w:t>
-      </w:r>
-      <w:proofErr w:type="spellEnd"/>
-      <w:r>
-        <w:t xml:space="preserve">, and </w:t>
-      </w:r>
-      <w:r>
-        <w:rPr>
-          <w:u w:val="single"/>
-        </w:rPr>
-        <w:t>Mary Alldred</w:t>
-      </w:r>
-      <w:r>
-        <w:t xml:space="preserve"> (added January 2024). June 2022. </w:t>
-      </w:r>
-      <w:r>
-        <w:t>Trail forks and merges: Exploring social impacts from recreational mountain biking in northern forest communities</w:t>
-      </w:r>
-      <w:r>
-        <w:t>. Northeastern States Research Cooperative (NSRC). $134,296.</w:t>
-      </w:r>
-    </w:p>
-    <w:p>
-      <w:pPr>
-        <w:ind w:left="360" w:hanging="360"/>
-      </w:pPr>
-      <w:r>
-        <w:t>Coleman, K</w:t>
-      </w:r>
-      <w:r>
-        <w:t>imberly</w:t>
-      </w:r>
-      <w:r>
-        <w:t>,</w:t>
-      </w:r>
-      <w:r>
-        <w:rPr>
-          <w:b/>
-        </w:rPr>
-        <w:t xml:space="preserve"> </w:t>
-      </w:r>
-      <w:r>
-        <w:rPr>
-          <w:bCs/>
-        </w:rPr>
-        <w:t>M</w:t>
-      </w:r>
-      <w:r>
-        <w:rPr>
-          <w:bCs/>
-        </w:rPr>
-        <w:t>ark</w:t>
-      </w:r>
-      <w:r>
-        <w:rPr>
-          <w:bCs/>
-        </w:rPr>
-        <w:t xml:space="preserve"> Lesser,</w:t>
-      </w:r>
-      <w:r>
-        <w:rPr>
-          <w:b/>
-        </w:rPr>
-        <w:t xml:space="preserve"> </w:t>
-      </w:r>
-      <w:r>
-        <w:t>C</w:t>
-      </w:r>
-      <w:r>
-        <w:t>urt</w:t>
-      </w:r>
-      <w:r>
-        <w:t xml:space="preserve"> G</w:t>
-      </w:r>
-      <w:r>
-        <w:t>e</w:t>
-      </w:r>
-      <w:r>
-        <w:t>rvich</w:t>
-      </w:r>
-      <w:r>
-        <w:t xml:space="preserve">, </w:t>
-      </w:r>
-      <w:r>
-        <w:rPr>
-          <w:u w:val="single"/>
-        </w:rPr>
-        <w:t>Mary Alldred</w:t>
-      </w:r>
-      <w:r>
-        <w:t xml:space="preserve">, Danielle Garneau, Colin Fuss, and Timothy </w:t>
-      </w:r>
-      <w:proofErr w:type="spellStart"/>
-      <w:r>
-        <w:t>Mihuc</w:t>
-      </w:r>
-      <w:proofErr w:type="spellEnd"/>
-      <w:r>
-        <w:t>. May 2021. Wildfire Planning and Management at the Altona Flat Rock. USDA Forest Service. $147,500</w:t>
-      </w:r>
-      <w:r>
-        <w:t>.</w:t>
-      </w:r>
-    </w:p>
-    <w:bookmarkEnd w:id="0"/>
-    <w:p>
-      <w:pPr>
-        <w:ind w:left="360" w:hanging="360"/>
-      </w:pPr>
-      <w:r>
-        <w:rPr>
-          <w:u w:val="single"/>
-        </w:rPr>
-        <w:t>Alldred, Mary</w:t>
-      </w:r>
-      <w:r>
-        <w:t xml:space="preserve">, Chester Zarnoch, J. Stephen Gosnell, Timothy J. Hoellein, Denise A. Bruesewitz, and Christopher Girgenti. January 2020. Evaluating the Potential for Mutualistic Species Interactions to Enhance Restoration Success in Urban Salt Marshes. Hudson River Foundation. </w:t>
-      </w:r>
-      <w:r>
-        <w:t>Hudson River Fund.</w:t>
-      </w:r>
-      <w:r>
-        <w:t xml:space="preserve"> </w:t>
-      </w:r>
-      <w:r>
-        <w:t>$157,224.</w:t>
-      </w:r>
-    </w:p>
-    <w:p>
-      <w:pPr>
-        <w:ind w:left="360" w:hanging="360"/>
-      </w:pPr>
-      <w:r>
-        <w:t xml:space="preserve">Garneau, Danielle, </w:t>
-      </w:r>
-      <w:r>
-        <w:rPr>
-          <w:u w:val="single"/>
-        </w:rPr>
-        <w:t>Mary Alldred</w:t>
-      </w:r>
-      <w:r>
         <w:t>, and Mark Lesser.  Natural History Interpretation of Rugar Woods.  October 2018. Lake Champlain Basin Program, Champlain Valley Natural Heritage Program, Local Heritage Grant. $3,911.</w:t>
       </w:r>
     </w:p>
@@ -2234,15 +2030,7 @@
         <w:t>imothy</w:t>
       </w:r>
       <w:r>
-        <w:t xml:space="preserve"> </w:t>
-      </w:r>
-      <w:proofErr w:type="spellStart"/>
-      <w:r>
-        <w:t>Mihuc</w:t>
-      </w:r>
-      <w:proofErr w:type="spellEnd"/>
-      <w:r>
-        <w:t xml:space="preserve">, </w:t>
+        <w:t xml:space="preserve"> Mihuc, </w:t>
       </w:r>
       <w:r>
         <w:rPr>
@@ -2376,13 +2164,8 @@
         <w:spacing w:line="240" w:lineRule="atLeast"/>
         <w:ind w:left="231" w:hanging="231"/>
       </w:pPr>
-      <w:proofErr w:type="spellStart"/>
-      <w:r>
-        <w:t>Slobodkin</w:t>
-      </w:r>
-      <w:proofErr w:type="spellEnd"/>
-      <w:r>
-        <w:t xml:space="preserve"> Award for Research in Ecology, </w:t>
+      <w:r>
+        <w:t xml:space="preserve">Slobodkin Award for Research in Ecology, </w:t>
       </w:r>
       <w:r>
         <w:t xml:space="preserve">$700, </w:t>
@@ -2412,15 +2195,7 @@
         <w:ind w:left="231" w:hanging="231"/>
       </w:pPr>
       <w:r>
-        <w:t xml:space="preserve">New York </w:t>
-      </w:r>
-      <w:proofErr w:type="spellStart"/>
-      <w:r>
-        <w:t>SeaGrant</w:t>
-      </w:r>
-      <w:proofErr w:type="spellEnd"/>
-      <w:r>
-        <w:t xml:space="preserve"> Scholar</w:t>
+        <w:t>New York SeaGrant Scholar</w:t>
       </w:r>
       <w:r>
         <w:t xml:space="preserve"> Fellowship</w:t>
@@ -2939,23 +2714,7 @@
         <w:ind w:left="360" w:hanging="360"/>
       </w:pPr>
       <w:r>
-        <w:t xml:space="preserve">Alldred, Mary, </w:t>
-      </w:r>
-      <w:proofErr w:type="spellStart"/>
-      <w:r>
-        <w:t>Stoycho</w:t>
-      </w:r>
-      <w:proofErr w:type="spellEnd"/>
-      <w:r>
-        <w:t xml:space="preserve"> </w:t>
-      </w:r>
-      <w:proofErr w:type="spellStart"/>
-      <w:r>
-        <w:t>Velkovsky</w:t>
-      </w:r>
-      <w:proofErr w:type="spellEnd"/>
-      <w:r>
-        <w:t xml:space="preserve">, and Stephen B. Baines.  11 August 2016.  Using </w:t>
+        <w:t xml:space="preserve">Alldred, Mary, Stoycho Velkovsky, and Stephen B. Baines.  11 August 2016.  Using </w:t>
       </w:r>
       <w:r>
         <w:t>p</w:t>
@@ -3908,15 +3667,7 @@
         <w:ind w:left="360" w:hanging="360"/>
       </w:pPr>
       <w:r>
-        <w:t xml:space="preserve">Kahn, Beryl, Mary Alldred, Amanda Flores, and Chester Zarnoch. 19 April 2024. </w:t>
-      </w:r>
-      <w:proofErr w:type="spellStart"/>
-      <w:r>
-        <w:t>Devegetated</w:t>
-      </w:r>
-      <w:proofErr w:type="spellEnd"/>
-      <w:r>
-        <w:t xml:space="preserve"> marshes may contribute reactive nitrogen to urban estuaries. New England Estuarine Research Society, Freeport, ME. Oral Presentation.</w:t>
+        <w:t>Kahn, Beryl, Mary Alldred, Amanda Flores, and Chester Zarnoch. 19 April 2024. Devegetated marshes may contribute reactive nitrogen to urban estuaries. New England Estuarine Research Society, Freeport, ME. Oral Presentation.</w:t>
       </w:r>
     </w:p>
     <w:p>
@@ -3984,15 +3735,7 @@
         <w:t>Blayne Gunderman, and Mary Alldred</w:t>
       </w:r>
       <w:r>
-        <w:t xml:space="preserve">. 6 December 2023. Enhancing sustainable solar energy development: An internship with </w:t>
-      </w:r>
-      <w:proofErr w:type="spellStart"/>
-      <w:r>
-        <w:t>lightsourcebp</w:t>
-      </w:r>
-      <w:proofErr w:type="spellEnd"/>
-      <w:r>
-        <w:t>. SUNY Plattsburgh Fall Research Symposium. Poster Presentation.</w:t>
+        <w:t>. 6 December 2023. Enhancing sustainable solar energy development: An internship with lightsourcebp. SUNY Plattsburgh Fall Research Symposium. Poster Presentation.</w:t>
       </w:r>
     </w:p>
     <w:bookmarkEnd w:id="3"/>
@@ -4018,15 +3761,7 @@
         <w:t xml:space="preserve"> </w:t>
       </w:r>
       <w:r>
-        <w:t xml:space="preserve">RISE </w:t>
-      </w:r>
-      <w:proofErr w:type="spellStart"/>
-      <w:r>
-        <w:t>Environmentor</w:t>
-      </w:r>
-      <w:proofErr w:type="spellEnd"/>
-      <w:r>
-        <w:t xml:space="preserve"> Presentations</w:t>
+        <w:t>RISE Environmentor Presentations</w:t>
       </w:r>
       <w:r>
         <w:t>,</w:t>
@@ -4155,15 +3890,7 @@
         <w:t xml:space="preserve">Kayleen, </w:t>
       </w:r>
       <w:r>
-        <w:t xml:space="preserve">Luke Myers, Tess Moran, Timothy </w:t>
-      </w:r>
-      <w:proofErr w:type="spellStart"/>
-      <w:r>
-        <w:t>Mihuc</w:t>
-      </w:r>
-      <w:proofErr w:type="spellEnd"/>
-      <w:r>
-        <w:t>, Danielle Garneau, and Mary Alldred</w:t>
+        <w:t>Luke Myers, Tess Moran, Timothy Mihuc, Danielle Garneau, and Mary Alldred</w:t>
       </w:r>
       <w:r>
         <w:t xml:space="preserve">. 21 April 2023. </w:t>
@@ -4196,15 +3923,7 @@
         <w:ind w:left="360" w:hanging="360"/>
       </w:pPr>
       <w:r>
-        <w:t xml:space="preserve">Snyder, Kayleen, Tim </w:t>
-      </w:r>
-      <w:proofErr w:type="spellStart"/>
-      <w:r>
-        <w:t>Mihuc</w:t>
-      </w:r>
-      <w:proofErr w:type="spellEnd"/>
-      <w:r>
-        <w:t>, and Mary Alldred. 5 December 2022. Phytoplankton community composition and abundance from 1970 to 2021 in Lake Champlain. Arts and Science Fall Research Symposium. Plattsburgh, NY. Poster Presentation.</w:t>
+        <w:t>Snyder, Kayleen, Tim Mihuc, and Mary Alldred. 5 December 2022. Phytoplankton community composition and abundance from 1970 to 2021 in Lake Champlain. Arts and Science Fall Research Symposium. Plattsburgh, NY. Poster Presentation.</w:t>
       </w:r>
     </w:p>
     <w:p>
@@ -4228,51 +3947,19 @@
         <w:ind w:left="360" w:hanging="360"/>
       </w:pPr>
       <w:r>
-        <w:t xml:space="preserve">Edwards, Emmanuel, Steven Xol-Quevedo, Mary Alldred, and Chester Zarnoch. 18 August 2022. Mussels enhance nitrate removal in a restored urban marsh. RISE </w:t>
-      </w:r>
-      <w:proofErr w:type="spellStart"/>
-      <w:r>
-        <w:t>Environmentor</w:t>
-      </w:r>
-      <w:proofErr w:type="spellEnd"/>
-      <w:r>
-        <w:t xml:space="preserve"> Presentations. Queens, NY. Oral/Poster Presentation.</w:t>
-      </w:r>
-    </w:p>
-    <w:p>
-      <w:pPr>
-        <w:tabs>
-          <w:tab w:val="left" w:pos="6480"/>
-        </w:tabs>
-        <w:spacing w:line="240" w:lineRule="atLeast"/>
-        <w:ind w:left="360" w:hanging="360"/>
-      </w:pPr>
-      <w:r>
-        <w:t xml:space="preserve">Cook, </w:t>
-      </w:r>
-      <w:proofErr w:type="spellStart"/>
-      <w:r>
-        <w:t>Alesi</w:t>
-      </w:r>
-      <w:proofErr w:type="spellEnd"/>
-      <w:r>
-        <w:t xml:space="preserve">, </w:t>
-      </w:r>
-      <w:proofErr w:type="spellStart"/>
-      <w:r>
-        <w:t>Hadar</w:t>
-      </w:r>
-      <w:proofErr w:type="spellEnd"/>
-      <w:r>
-        <w:t xml:space="preserve"> </w:t>
-      </w:r>
-      <w:proofErr w:type="spellStart"/>
-      <w:r>
-        <w:t>Pepperstone</w:t>
-      </w:r>
-      <w:proofErr w:type="spellEnd"/>
-      <w:r>
-        <w:t>, Naomi Hodgson, Marcus Mitchell, Danielle Garneau, and Mary Alldred. 10 May 2022. Roadkill: A citizen science project. CEES Research Symposium. Poster Presentation.</w:t>
+        <w:t>Edwards, Emmanuel, Steven Xol-Quevedo, Mary Alldred, and Chester Zarnoch. 18 August 2022. Mussels enhance nitrate removal in a restored urban marsh. RISE Environmentor Presentations. Queens, NY. Oral/Poster Presentation.</w:t>
+      </w:r>
+    </w:p>
+    <w:p>
+      <w:pPr>
+        <w:tabs>
+          <w:tab w:val="left" w:pos="6480"/>
+        </w:tabs>
+        <w:spacing w:line="240" w:lineRule="atLeast"/>
+        <w:ind w:left="360" w:hanging="360"/>
+      </w:pPr>
+      <w:r>
+        <w:t>Cook, Alesi, Hadar Pepperstone, Naomi Hodgson, Marcus Mitchell, Danielle Garneau, and Mary Alldred. 10 May 2022. Roadkill: A citizen science project. CEES Research Symposium. Poster Presentation.</w:t>
       </w:r>
     </w:p>
     <w:p>
@@ -4296,35 +3983,19 @@
         <w:ind w:left="360" w:hanging="360"/>
       </w:pPr>
       <w:r>
-        <w:t xml:space="preserve">Snyder, Kayleen, Luke Myers, Timothy </w:t>
-      </w:r>
-      <w:proofErr w:type="spellStart"/>
-      <w:r>
-        <w:t>Mihuc</w:t>
-      </w:r>
-      <w:proofErr w:type="spellEnd"/>
-      <w:r>
-        <w:t>, and Mary Alldred. 10 May 2022. Phytoplankton community composition and abundance from 2017-2021 in Lake Champlain. CEES Research Symposium. Poster Presentation.</w:t>
-      </w:r>
-    </w:p>
-    <w:p>
-      <w:pPr>
-        <w:tabs>
-          <w:tab w:val="left" w:pos="6480"/>
-        </w:tabs>
-        <w:spacing w:line="240" w:lineRule="atLeast"/>
-        <w:ind w:left="360" w:hanging="360"/>
-      </w:pPr>
-      <w:r>
-        <w:t xml:space="preserve">Stone, Riley, Hanna Penfield, Chase </w:t>
-      </w:r>
-      <w:proofErr w:type="spellStart"/>
-      <w:r>
-        <w:t>Wojtowecz</w:t>
-      </w:r>
-      <w:proofErr w:type="spellEnd"/>
-      <w:r>
-        <w:t>, and Mary Alldred. 10 May 2022. Soil organic carbon variation after a fire. CEES Research Symposium. Poster Presentation.</w:t>
+        <w:t>Snyder, Kayleen, Luke Myers, Timothy Mihuc, and Mary Alldred. 10 May 2022. Phytoplankton community composition and abundance from 2017-2021 in Lake Champlain. CEES Research Symposium. Poster Presentation.</w:t>
+      </w:r>
+    </w:p>
+    <w:p>
+      <w:pPr>
+        <w:tabs>
+          <w:tab w:val="left" w:pos="6480"/>
+        </w:tabs>
+        <w:spacing w:line="240" w:lineRule="atLeast"/>
+        <w:ind w:left="360" w:hanging="360"/>
+      </w:pPr>
+      <w:r>
+        <w:t>Stone, Riley, Hanna Penfield, Chase Wojtowecz, and Mary Alldred. 10 May 2022. Soil organic carbon variation after a fire. CEES Research Symposium. Poster Presentation.</w:t>
       </w:r>
     </w:p>
     <w:p>
@@ -4579,15 +4250,7 @@
         <w:ind w:left="360" w:hanging="360"/>
       </w:pPr>
       <w:r>
-        <w:t xml:space="preserve">Whaley, Thomas, Bethany </w:t>
-      </w:r>
-      <w:proofErr w:type="spellStart"/>
-      <w:r>
-        <w:t>Freynk</w:t>
-      </w:r>
-      <w:proofErr w:type="spellEnd"/>
-      <w:r>
-        <w:t>, Chester Zarnoch, Patricia Rafferty, Jolene Willis</w:t>
+        <w:t>Whaley, Thomas, Bethany Freynk, Chester Zarnoch, Patricia Rafferty, Jolene Willis</w:t>
       </w:r>
       <w:r>
         <w:t>, and Mary Alldred</w:t>
@@ -4627,15 +4290,7 @@
         <w:ind w:left="360" w:hanging="360"/>
       </w:pPr>
       <w:r>
-        <w:t xml:space="preserve">Whaley, Thomas, Eileen Allen, Bethany </w:t>
-      </w:r>
-      <w:proofErr w:type="spellStart"/>
-      <w:r>
-        <w:t>Freynk</w:t>
-      </w:r>
-      <w:proofErr w:type="spellEnd"/>
-      <w:r>
-        <w:t xml:space="preserve">, Chester Zarnoch, Patricia Rafferty, Jolene Willis, and Mary Alldred. 22 April 2021. Recovery of native </w:t>
+        <w:t xml:space="preserve">Whaley, Thomas, Eileen Allen, Bethany Freynk, Chester Zarnoch, Patricia Rafferty, Jolene Willis, and Mary Alldred. 22 April 2021. Recovery of native </w:t>
       </w:r>
       <w:r>
         <w:rPr>
@@ -5560,15 +5215,7 @@
         <w:ind w:left="360" w:hanging="360"/>
       </w:pPr>
       <w:r>
-        <w:t xml:space="preserve">Elliott, Alexandria, </w:t>
-      </w:r>
-      <w:proofErr w:type="spellStart"/>
-      <w:r>
-        <w:t>Sarahana</w:t>
-      </w:r>
-      <w:proofErr w:type="spellEnd"/>
-      <w:r>
-        <w:t xml:space="preserve"> Shrestha, and Mary Alldred. 9 May 2019. </w:t>
+        <w:t xml:space="preserve">Elliott, Alexandria, Sarahana Shrestha, and Mary Alldred. 9 May 2019. </w:t>
       </w:r>
       <w:r>
         <w:t>Wetland education on the Saranac River Trail Greenway: A collaborative project with the Town of Plattsburgh and the Clinton County Health Department</w:t>
@@ -5775,15 +5422,7 @@
         <w:ind w:left="360" w:hanging="360"/>
       </w:pPr>
       <w:r>
-        <w:t xml:space="preserve">Moley, Priscilla, Mary Alldred, Jonathan Haviland, </w:t>
-      </w:r>
-      <w:proofErr w:type="spellStart"/>
-      <w:r>
-        <w:t>Hoorann</w:t>
-      </w:r>
-      <w:proofErr w:type="spellEnd"/>
-      <w:r>
-        <w:t xml:space="preserve"> Shah, </w:t>
+        <w:t xml:space="preserve">Moley, Priscilla, Mary Alldred, Jonathan Haviland, Hoorann Shah, </w:t>
       </w:r>
       <w:r>
         <w:t xml:space="preserve">John Desmond, </w:t>
@@ -5805,23 +5444,7 @@
       </w:pPr>
       <w:r>
         <w:lastRenderedPageBreak/>
-        <w:t xml:space="preserve">Moley, Priscilla, Mary Alldred, Jonathan Haviland, John Desmond, Rebecca </w:t>
-      </w:r>
-      <w:proofErr w:type="spellStart"/>
-      <w:r>
-        <w:t>Reigle</w:t>
-      </w:r>
-      <w:proofErr w:type="spellEnd"/>
-      <w:r>
-        <w:t xml:space="preserve">, </w:t>
-      </w:r>
-      <w:proofErr w:type="spellStart"/>
-      <w:r>
-        <w:t>Hoorann</w:t>
-      </w:r>
-      <w:proofErr w:type="spellEnd"/>
-      <w:r>
-        <w:t xml:space="preserve"> Shah, and Stephen B. Baines.  17 March 2017.  Plant growth and seasonal denitrification in wetlands.  New England Estuarine Research Society.  Groton, CT.  Poster Presentation.</w:t>
+        <w:t>Moley, Priscilla, Mary Alldred, Jonathan Haviland, John Desmond, Rebecca Reigle, Hoorann Shah, and Stephen B. Baines.  17 March 2017.  Plant growth and seasonal denitrification in wetlands.  New England Estuarine Research Society.  Groton, CT.  Poster Presentation.</w:t>
       </w:r>
       <w:r>
         <w:t xml:space="preserve">  *</w:t>
@@ -5842,23 +5465,7 @@
         <w:ind w:left="360" w:hanging="360"/>
       </w:pPr>
       <w:r>
-        <w:t xml:space="preserve">Moley, Priscilla, Mary Alldred, Jonathan Haviland, John Desmond, Rebecca </w:t>
-      </w:r>
-      <w:proofErr w:type="spellStart"/>
-      <w:r>
-        <w:t>Reigle</w:t>
-      </w:r>
-      <w:proofErr w:type="spellEnd"/>
-      <w:r>
-        <w:t xml:space="preserve">, </w:t>
-      </w:r>
-      <w:proofErr w:type="spellStart"/>
-      <w:r>
-        <w:t>Hoorann</w:t>
-      </w:r>
-      <w:proofErr w:type="spellEnd"/>
-      <w:r>
-        <w:t xml:space="preserve"> Shah, and Stephen B. Baines.  </w:t>
+        <w:t xml:space="preserve">Moley, Priscilla, Mary Alldred, Jonathan Haviland, John Desmond, Rebecca Reigle, Hoorann Shah, and Stephen B. Baines.  </w:t>
       </w:r>
       <w:r>
         <w:t>22 October 2016.  Plant growth and seasonal denitrification in wetlands.  New York Marine Sciences Consortium.  Bronx, NY.  Poster Presentation.  *</w:t>
@@ -5971,13 +5578,8 @@
         <w:spacing w:line="240" w:lineRule="atLeast"/>
         <w:ind w:left="360" w:hanging="360"/>
       </w:pPr>
-      <w:proofErr w:type="spellStart"/>
-      <w:r>
-        <w:t>Freynk</w:t>
-      </w:r>
-      <w:proofErr w:type="spellEnd"/>
-      <w:r>
-        <w:t xml:space="preserve">, Bethany, Chester Zarnoch, Mary Alldred, Patricia Rafferty, and Jolene Willis.  16 June 2016.  Abundance and Size Distribution of ribbed mussel, </w:t>
+      <w:r>
+        <w:t xml:space="preserve">Freynk, Bethany, Chester Zarnoch, Mary Alldred, Patricia Rafferty, and Jolene Willis.  16 June 2016.  Abundance and Size Distribution of ribbed mussel, </w:t>
       </w:r>
       <w:r>
         <w:rPr>
@@ -5997,13 +5599,8 @@
         <w:spacing w:line="240" w:lineRule="atLeast"/>
         <w:ind w:left="360" w:hanging="360"/>
       </w:pPr>
-      <w:proofErr w:type="spellStart"/>
-      <w:r>
-        <w:t>Freynk</w:t>
-      </w:r>
-      <w:proofErr w:type="spellEnd"/>
-      <w:r>
-        <w:t xml:space="preserve">, Bethany, Chester Zarnoch, Mary Alldred, Patricia Rafferty, and Jolene Willis. 19 May 2016. Abundance and Size Distribution of ribbed mussel, </w:t>
+      <w:r>
+        <w:t xml:space="preserve">Freynk, Bethany, Chester Zarnoch, Mary Alldred, Patricia Rafferty, and Jolene Willis. 19 May 2016. Abundance and Size Distribution of ribbed mussel, </w:t>
       </w:r>
       <w:r>
         <w:rPr>
@@ -6060,26 +5657,13 @@
         <w:t>,</w:t>
       </w:r>
       <w:r>
-        <w:t xml:space="preserve"> Rebecca </w:t>
-      </w:r>
-      <w:proofErr w:type="spellStart"/>
-      <w:r>
-        <w:t>Reigle</w:t>
-      </w:r>
-      <w:proofErr w:type="spellEnd"/>
+        <w:t xml:space="preserve"> Rebecca Reigle</w:t>
+      </w:r>
       <w:r>
         <w:t>,</w:t>
       </w:r>
       <w:r>
-        <w:t xml:space="preserve"> </w:t>
-      </w:r>
-      <w:proofErr w:type="spellStart"/>
-      <w:r>
-        <w:t>Hoorann</w:t>
-      </w:r>
-      <w:proofErr w:type="spellEnd"/>
-      <w:r>
-        <w:t xml:space="preserve"> Shah</w:t>
+        <w:t xml:space="preserve"> Hoorann Shah</w:t>
       </w:r>
       <w:r>
         <w:t xml:space="preserve">, Mary Alldred, Stephen B. Baines.  </w:t>
@@ -6142,37 +5726,13 @@
         <w:ind w:left="360" w:hanging="360"/>
       </w:pPr>
       <w:r>
-        <w:t xml:space="preserve">Ahmed, Nawal, </w:t>
-      </w:r>
-      <w:proofErr w:type="spellStart"/>
-      <w:r>
-        <w:t>Vashtidevi</w:t>
-      </w:r>
-      <w:proofErr w:type="spellEnd"/>
-      <w:r>
-        <w:t xml:space="preserve"> Mahadeo, P</w:t>
+        <w:t>Ahmed, Nawal, Vashtidevi Mahadeo, P</w:t>
       </w:r>
       <w:r>
         <w:t>r</w:t>
       </w:r>
       <w:r>
-        <w:t xml:space="preserve">iscilla Moley, Mary Alldred, </w:t>
-      </w:r>
-      <w:proofErr w:type="spellStart"/>
-      <w:r>
-        <w:t>Stoycho</w:t>
-      </w:r>
-      <w:proofErr w:type="spellEnd"/>
-      <w:r>
-        <w:t xml:space="preserve"> </w:t>
-      </w:r>
-      <w:proofErr w:type="spellStart"/>
-      <w:r>
-        <w:t>Velkovsky</w:t>
-      </w:r>
-      <w:proofErr w:type="spellEnd"/>
-      <w:r>
-        <w:t>, and Stephen B. Baines.  29 April 2015.  Plant traits predict influence of wetland plants on sediment O</w:t>
+        <w:t>iscilla Moley, Mary Alldred, Stoycho Velkovsky, and Stephen B. Baines.  29 April 2015.  Plant traits predict influence of wetland plants on sediment O</w:t>
       </w:r>
       <w:r>
         <w:rPr>
@@ -6904,13 +6464,8 @@
         <w:t xml:space="preserve">Casey Halloran, </w:t>
       </w:r>
       <w:r>
-        <w:t xml:space="preserve">Mark </w:t>
-      </w:r>
-      <w:proofErr w:type="spellStart"/>
-      <w:r>
-        <w:t>Heyer</w:t>
-      </w:r>
-      <w:proofErr w:type="spellEnd"/>
+        <w:t>Mark Heyer</w:t>
+      </w:r>
       <w:r>
         <w:rPr>
           <w:vertAlign w:val="superscript"/>
@@ -6920,13 +6475,8 @@
       <w:r>
         <w:t xml:space="preserve">, </w:t>
       </w:r>
-      <w:proofErr w:type="spellStart"/>
-      <w:r>
-        <w:t>Kierstyn</w:t>
-      </w:r>
-      <w:proofErr w:type="spellEnd"/>
-      <w:r>
-        <w:t xml:space="preserve"> Higgins</w:t>
+      <w:r>
+        <w:t>Kierstyn Higgins</w:t>
       </w:r>
       <w:r>
         <w:rPr>
@@ -7003,13 +6553,8 @@
       <w:r>
         <w:t xml:space="preserve">Anne Randall*, </w:t>
       </w:r>
-      <w:proofErr w:type="spellStart"/>
-      <w:r>
-        <w:t>Sarahana</w:t>
-      </w:r>
-      <w:proofErr w:type="spellEnd"/>
-      <w:r>
-        <w:t xml:space="preserve"> Shrestha</w:t>
+      <w:r>
+        <w:t>Sarahana Shrestha</w:t>
       </w:r>
       <w:r>
         <w:rPr>
@@ -7045,27 +6590,198 @@
         <w:t xml:space="preserve">, </w:t>
       </w:r>
       <w:r>
-        <w:t xml:space="preserve">Erica </w:t>
-      </w:r>
-      <w:proofErr w:type="spellStart"/>
-      <w:r>
-        <w:t>VanValkenburg</w:t>
-      </w:r>
-      <w:proofErr w:type="spellEnd"/>
+        <w:t xml:space="preserve">Erica VanValkenburg, </w:t>
+      </w:r>
+      <w:r>
+        <w:t>Chase Wojtowecz</w:t>
+      </w:r>
+      <w:r>
+        <w:t>*</w:t>
+      </w:r>
+    </w:p>
+    <w:p>
+      <w:pPr>
+        <w:tabs>
+          <w:tab w:val="left" w:pos="6480"/>
+        </w:tabs>
+        <w:spacing w:after="120" w:line="240" w:lineRule="atLeast"/>
+        <w:ind w:left="360" w:hanging="360"/>
+      </w:pPr>
+      <w:r>
+        <w:rPr>
+          <w:b/>
+          <w:i/>
+        </w:rPr>
+        <w:t>Graduate students:</w:t>
+      </w:r>
+      <w:r>
+        <w:t xml:space="preserve"> </w:t>
+      </w:r>
+      <w:r>
+        <w:t>Shannon Cooper* (primary advisor), Lydia Harvey</w:t>
+      </w:r>
+      <w:r>
+        <w:t>*</w:t>
+      </w:r>
+      <w:r>
+        <w:t xml:space="preserve"> (primary advisor), </w:t>
+      </w:r>
+      <w:r>
+        <w:t>Lucas Kemmerling</w:t>
+      </w:r>
+      <w:r>
+        <w:t>*</w:t>
+      </w:r>
+      <w:r>
+        <w:t xml:space="preserve"> (primary advisor), </w:t>
+      </w:r>
+      <w:r>
+        <w:t xml:space="preserve">Emily Reinhardt* (primary advisor), </w:t>
+      </w:r>
+      <w:r>
+        <w:t>Thomas Whaley</w:t>
+      </w:r>
+      <w:r>
+        <w:rPr>
+          <w:vertAlign w:val="superscript"/>
+        </w:rPr>
+        <w:t>*</w:t>
+      </w:r>
+      <w:r>
+        <w:t xml:space="preserve"> (primary advisor), </w:t>
+      </w:r>
+      <w:r>
+        <w:t>Kayleen Snyder</w:t>
+      </w:r>
+      <w:r>
+        <w:t>*</w:t>
+      </w:r>
+      <w:r>
+        <w:t xml:space="preserve"> (co-advisor), </w:t>
+      </w:r>
+      <w:r>
+        <w:t>Lily Delmarsh</w:t>
+      </w:r>
+      <w:r>
+        <w:rPr>
+          <w:vertAlign w:val="superscript"/>
+        </w:rPr>
+        <w:t>*</w:t>
+      </w:r>
+      <w:r>
+        <w:t xml:space="preserve"> (committee), Molly Russell</w:t>
+      </w:r>
+      <w:r>
+        <w:rPr>
+          <w:vertAlign w:val="superscript"/>
+        </w:rPr>
+        <w:t>*</w:t>
+      </w:r>
+      <w:r>
+        <w:t xml:space="preserve"> (committee)</w:t>
+      </w:r>
       <w:r>
         <w:t xml:space="preserve">, </w:t>
       </w:r>
       <w:r>
-        <w:t xml:space="preserve">Chase </w:t>
-      </w:r>
-      <w:proofErr w:type="spellStart"/>
-      <w:r>
-        <w:t>Wojtowecz</w:t>
-      </w:r>
-      <w:proofErr w:type="spellEnd"/>
-      <w:r>
+        <w:t>Jennifer Zhu</w:t>
+      </w:r>
+      <w:r>
+        <w:rPr>
+          <w:vertAlign w:val="superscript"/>
+        </w:rPr>
         <w:t>*</w:t>
       </w:r>
+      <w:r>
+        <w:t xml:space="preserve"> (external committee, CUNY Graduate Center), Beryl Kahn* (external committee, CUNY Graduate Center)</w:t>
+      </w:r>
+    </w:p>
+    <w:p>
+      <w:pPr>
+        <w:tabs>
+          <w:tab w:val="left" w:pos="6480"/>
+        </w:tabs>
+        <w:spacing w:line="240" w:lineRule="atLeast"/>
+        <w:ind w:left="360" w:hanging="360"/>
+        <w:rPr>
+          <w:b/>
+          <w:i/>
+        </w:rPr>
+      </w:pPr>
+      <w:r>
+        <w:rPr>
+          <w:b/>
+          <w:i/>
+        </w:rPr>
+        <w:t xml:space="preserve">Baruch College </w:t>
+      </w:r>
+      <w:r>
+        <w:rPr>
+          <w:b/>
+          <w:i/>
+        </w:rPr>
+        <w:t xml:space="preserve">CUNY </w:t>
+      </w:r>
+    </w:p>
+    <w:p>
+      <w:pPr>
+        <w:tabs>
+          <w:tab w:val="left" w:pos="6480"/>
+        </w:tabs>
+        <w:spacing w:line="240" w:lineRule="atLeast"/>
+        <w:ind w:left="360" w:hanging="360"/>
+      </w:pPr>
+      <w:r>
+        <w:rPr>
+          <w:b/>
+          <w:i/>
+        </w:rPr>
+        <w:t>Undergraduate s</w:t>
+      </w:r>
+      <w:r>
+        <w:rPr>
+          <w:b/>
+          <w:i/>
+        </w:rPr>
+        <w:t>tudents</w:t>
+      </w:r>
+      <w:r>
+        <w:rPr>
+          <w:b/>
+          <w:i/>
+        </w:rPr>
+        <w:t xml:space="preserve">:  </w:t>
+      </w:r>
+      <w:r>
+        <w:t>Ani Coaderaj, Bethany Freynk</w:t>
+      </w:r>
+      <w:r>
+        <w:rPr>
+          <w:vertAlign w:val="superscript"/>
+        </w:rPr>
+        <w:t>*</w:t>
+      </w:r>
+      <w:r>
+        <w:t>, Jessica Kraker, Kiara Marmolejos, Crystal Mena</w:t>
+      </w:r>
+      <w:r>
+        <w:rPr>
+          <w:vertAlign w:val="superscript"/>
+        </w:rPr>
+        <w:t>*</w:t>
+      </w:r>
+      <w:r>
+        <w:rPr>
+          <w:vertAlign w:val="superscript"/>
+        </w:rPr>
+        <w:t xml:space="preserve"> </w:t>
+      </w:r>
+      <w:r>
+        <w:t>(City College), Steven Nguyen, Nicomedes Rivera, Siena Schick</w:t>
+      </w:r>
+      <w:r>
+        <w:t>ler (Colby College), Joi Simon</w:t>
+      </w:r>
     </w:p>
     <w:p>
       <w:pPr>
@@ -7074,10 +6790,13 @@
         </w:tabs>
         <w:spacing w:after="120" w:line="240" w:lineRule="atLeast"/>
         <w:ind w:left="360" w:hanging="360"/>
-      </w:pPr>
-      <w:r>
         <w:rPr>
           <w:b/>
+        </w:rPr>
+      </w:pPr>
+      <w:r>
+        <w:rPr>
+          <w:b/>
           <w:i/>
         </w:rPr>
         <w:t>Graduate students:</w:t>
@@ -7086,28 +6805,91 @@
         <w:t xml:space="preserve"> </w:t>
       </w:r>
       <w:r>
-        <w:t>Shannon Cooper* (primary advisor), Lydia Harvey</w:t>
-      </w:r>
-      <w:r>
+        <w:t>Jennifer Zhu</w:t>
+      </w:r>
+      <w:r>
+        <w:rPr>
+          <w:vertAlign w:val="superscript"/>
+        </w:rPr>
         <w:t>*</w:t>
       </w:r>
       <w:r>
-        <w:t xml:space="preserve"> (primary advisor), </w:t>
-      </w:r>
-      <w:r>
-        <w:t>Lucas Kemmerling</w:t>
-      </w:r>
-      <w:r>
+        <w:t xml:space="preserve"> </w:t>
+      </w:r>
+    </w:p>
+    <w:p>
+      <w:pPr>
+        <w:tabs>
+          <w:tab w:val="left" w:pos="6480"/>
+        </w:tabs>
+        <w:spacing w:line="240" w:lineRule="atLeast"/>
+        <w:ind w:left="360" w:hanging="360"/>
+        <w:rPr>
+          <w:b/>
+          <w:i/>
+        </w:rPr>
+      </w:pPr>
+      <w:r>
+        <w:rPr>
+          <w:b/>
+          <w:i/>
+        </w:rPr>
+        <w:t xml:space="preserve">Stony Brook University </w:t>
+      </w:r>
+    </w:p>
+    <w:p>
+      <w:pPr>
+        <w:tabs>
+          <w:tab w:val="left" w:pos="6480"/>
+        </w:tabs>
+        <w:spacing w:after="120" w:line="240" w:lineRule="atLeast"/>
+        <w:ind w:left="360" w:hanging="360"/>
+      </w:pPr>
+      <w:r>
+        <w:rPr>
+          <w:b/>
+          <w:i/>
+        </w:rPr>
+        <w:t>U</w:t>
+      </w:r>
+      <w:r>
+        <w:rPr>
+          <w:b/>
+          <w:i/>
+        </w:rPr>
+        <w:t>ndergraduate s</w:t>
+      </w:r>
+      <w:r>
+        <w:rPr>
+          <w:b/>
+          <w:i/>
+        </w:rPr>
+        <w:t>tudents</w:t>
+      </w:r>
+      <w:r>
+        <w:rPr>
+          <w:b/>
+          <w:i/>
+        </w:rPr>
+        <w:t xml:space="preserve">: </w:t>
+      </w:r>
+      <w:r>
+        <w:rPr>
+          <w:i/>
+        </w:rPr>
+        <w:t xml:space="preserve"> </w:t>
+      </w:r>
+      <w:r>
+        <w:t>Nawal Ahmed</w:t>
+      </w:r>
+      <w:r>
+        <w:rPr>
+          <w:vertAlign w:val="superscript"/>
+        </w:rPr>
         <w:t>*</w:t>
       </w:r>
       <w:r>
-        <w:t xml:space="preserve"> (primary advisor), </w:t>
-      </w:r>
-      <w:r>
-        <w:t xml:space="preserve">Emily Reinhardt* (primary advisor), </w:t>
-      </w:r>
-      <w:r>
-        <w:t>Thomas Whaley</w:t>
+        <w:t>, Jordan Bader (Drew University), Diana Lenis, Douglas Lerner, Anne Liberti</w:t>
       </w:r>
       <w:r>
         <w:rPr>
@@ -7116,296 +6898,7 @@
         <w:t>*</w:t>
       </w:r>
       <w:r>
-        <w:t xml:space="preserve"> (primary advisor), </w:t>
-      </w:r>
-      <w:r>
-        <w:t>Kayleen Snyder</w:t>
-      </w:r>
-      <w:r>
-        <w:t>*</w:t>
-      </w:r>
-      <w:r>
-        <w:t xml:space="preserve"> (co-advisor), </w:t>
-      </w:r>
-      <w:r>
-        <w:t xml:space="preserve">Lily </w:t>
-      </w:r>
-      <w:proofErr w:type="spellStart"/>
-      <w:r>
-        <w:t>Delmarsh</w:t>
-      </w:r>
-      <w:proofErr w:type="spellEnd"/>
-      <w:r>
-        <w:rPr>
-          <w:vertAlign w:val="superscript"/>
-        </w:rPr>
-        <w:t>*</w:t>
-      </w:r>
-      <w:r>
-        <w:t xml:space="preserve"> (committee), Molly Russell</w:t>
-      </w:r>
-      <w:r>
-        <w:rPr>
-          <w:vertAlign w:val="superscript"/>
-        </w:rPr>
-        <w:t>*</w:t>
-      </w:r>
-      <w:r>
-        <w:t xml:space="preserve"> (committee)</w:t>
-      </w:r>
-      <w:r>
-        <w:t xml:space="preserve">, </w:t>
-      </w:r>
-      <w:r>
-        <w:t>Jennifer Zhu</w:t>
-      </w:r>
-      <w:r>
-        <w:rPr>
-          <w:vertAlign w:val="superscript"/>
-        </w:rPr>
-        <w:t>*</w:t>
-      </w:r>
-      <w:r>
-        <w:t xml:space="preserve"> (external committee, CUNY Graduate Center), Beryl Kahn* (external committee, CUNY Graduate Center)</w:t>
-      </w:r>
-    </w:p>
-    <w:p>
-      <w:pPr>
-        <w:tabs>
-          <w:tab w:val="left" w:pos="6480"/>
-        </w:tabs>
-        <w:spacing w:line="240" w:lineRule="atLeast"/>
-        <w:ind w:left="360" w:hanging="360"/>
-        <w:rPr>
-          <w:b/>
-          <w:i/>
-        </w:rPr>
-      </w:pPr>
-      <w:r>
-        <w:rPr>
-          <w:b/>
-          <w:i/>
-        </w:rPr>
-        <w:t xml:space="preserve">Baruch College </w:t>
-      </w:r>
-      <w:r>
-        <w:rPr>
-          <w:b/>
-          <w:i/>
-        </w:rPr>
-        <w:t xml:space="preserve">CUNY </w:t>
-      </w:r>
-    </w:p>
-    <w:p>
-      <w:pPr>
-        <w:tabs>
-          <w:tab w:val="left" w:pos="6480"/>
-        </w:tabs>
-        <w:spacing w:line="240" w:lineRule="atLeast"/>
-        <w:ind w:left="360" w:hanging="360"/>
-      </w:pPr>
-      <w:r>
-        <w:rPr>
-          <w:b/>
-          <w:i/>
-        </w:rPr>
-        <w:t>Undergraduate s</w:t>
-      </w:r>
-      <w:r>
-        <w:rPr>
-          <w:b/>
-          <w:i/>
-        </w:rPr>
-        <w:t>tudents</w:t>
-      </w:r>
-      <w:r>
-        <w:rPr>
-          <w:b/>
-          <w:i/>
-        </w:rPr>
-        <w:t xml:space="preserve">:  </w:t>
-      </w:r>
-      <w:r>
-        <w:t xml:space="preserve">Ani </w:t>
-      </w:r>
-      <w:proofErr w:type="spellStart"/>
-      <w:r>
-        <w:t>Coaderaj</w:t>
-      </w:r>
-      <w:proofErr w:type="spellEnd"/>
-      <w:r>
-        <w:t xml:space="preserve">, Bethany </w:t>
-      </w:r>
-      <w:proofErr w:type="spellStart"/>
-      <w:r>
-        <w:t>Freynk</w:t>
-      </w:r>
-      <w:proofErr w:type="spellEnd"/>
-      <w:r>
-        <w:rPr>
-          <w:vertAlign w:val="superscript"/>
-        </w:rPr>
-        <w:t>*</w:t>
-      </w:r>
-      <w:r>
-        <w:t>, Jessica Kraker, Kiara Marmolejos, Crystal Mena</w:t>
-      </w:r>
-      <w:r>
-        <w:rPr>
-          <w:vertAlign w:val="superscript"/>
-        </w:rPr>
-        <w:t>*</w:t>
-      </w:r>
-      <w:r>
-        <w:rPr>
-          <w:vertAlign w:val="superscript"/>
-        </w:rPr>
-        <w:t xml:space="preserve"> </w:t>
-      </w:r>
-      <w:r>
-        <w:t>(City College), Steven Nguyen, Nicomedes Rivera, Siena Schick</w:t>
-      </w:r>
-      <w:r>
-        <w:t>ler (Colby College), Joi Simon</w:t>
-      </w:r>
-    </w:p>
-    <w:p>
-      <w:pPr>
-        <w:tabs>
-          <w:tab w:val="left" w:pos="6480"/>
-        </w:tabs>
-        <w:spacing w:after="120" w:line="240" w:lineRule="atLeast"/>
-        <w:ind w:left="360" w:hanging="360"/>
-        <w:rPr>
-          <w:b/>
-        </w:rPr>
-      </w:pPr>
-      <w:r>
-        <w:rPr>
-          <w:b/>
-          <w:i/>
-        </w:rPr>
-        <w:t>Graduate students:</w:t>
-      </w:r>
-      <w:r>
-        <w:t xml:space="preserve"> </w:t>
-      </w:r>
-      <w:r>
-        <w:t>Jennifer Zhu</w:t>
-      </w:r>
-      <w:r>
-        <w:rPr>
-          <w:vertAlign w:val="superscript"/>
-        </w:rPr>
-        <w:t>*</w:t>
-      </w:r>
-      <w:r>
-        <w:t xml:space="preserve"> </w:t>
-      </w:r>
-    </w:p>
-    <w:p>
-      <w:pPr>
-        <w:tabs>
-          <w:tab w:val="left" w:pos="6480"/>
-        </w:tabs>
-        <w:spacing w:line="240" w:lineRule="atLeast"/>
-        <w:ind w:left="360" w:hanging="360"/>
-        <w:rPr>
-          <w:b/>
-          <w:i/>
-        </w:rPr>
-      </w:pPr>
-      <w:r>
-        <w:rPr>
-          <w:b/>
-          <w:i/>
-        </w:rPr>
-        <w:t xml:space="preserve">Stony Brook University </w:t>
-      </w:r>
-    </w:p>
-    <w:p>
-      <w:pPr>
-        <w:tabs>
-          <w:tab w:val="left" w:pos="6480"/>
-        </w:tabs>
-        <w:spacing w:after="120" w:line="240" w:lineRule="atLeast"/>
-        <w:ind w:left="360" w:hanging="360"/>
-      </w:pPr>
-      <w:r>
-        <w:rPr>
-          <w:b/>
-          <w:i/>
-        </w:rPr>
-        <w:t>U</w:t>
-      </w:r>
-      <w:r>
-        <w:rPr>
-          <w:b/>
-          <w:i/>
-        </w:rPr>
-        <w:t>ndergraduate s</w:t>
-      </w:r>
-      <w:r>
-        <w:rPr>
-          <w:b/>
-          <w:i/>
-        </w:rPr>
-        <w:t>tudents</w:t>
-      </w:r>
-      <w:r>
-        <w:rPr>
-          <w:b/>
-          <w:i/>
-        </w:rPr>
-        <w:t xml:space="preserve">: </w:t>
-      </w:r>
-      <w:r>
-        <w:rPr>
-          <w:i/>
-        </w:rPr>
-        <w:t xml:space="preserve"> </w:t>
-      </w:r>
-      <w:r>
-        <w:t>Nawal Ahmed</w:t>
-      </w:r>
-      <w:r>
-        <w:rPr>
-          <w:vertAlign w:val="superscript"/>
-        </w:rPr>
-        <w:t>*</w:t>
-      </w:r>
-      <w:r>
-        <w:t xml:space="preserve">, Jordan Bader (Drew University), Diana Lenis, Douglas Lerner, Anne </w:t>
-      </w:r>
-      <w:proofErr w:type="spellStart"/>
-      <w:r>
-        <w:t>Liberti</w:t>
-      </w:r>
-      <w:proofErr w:type="spellEnd"/>
-      <w:r>
-        <w:rPr>
-          <w:vertAlign w:val="superscript"/>
-        </w:rPr>
-        <w:t>*</w:t>
-      </w:r>
-      <w:r>
-        <w:t xml:space="preserve">, Steven </w:t>
-      </w:r>
-      <w:proofErr w:type="spellStart"/>
-      <w:r>
-        <w:t>Lundi</w:t>
-      </w:r>
-      <w:proofErr w:type="spellEnd"/>
-      <w:r>
-        <w:t xml:space="preserve">, </w:t>
-      </w:r>
-      <w:proofErr w:type="spellStart"/>
-      <w:r>
-        <w:t>Vashtidevi</w:t>
-      </w:r>
-      <w:proofErr w:type="spellEnd"/>
-      <w:r>
-        <w:t xml:space="preserve"> Mahadeo</w:t>
+        <w:t>, Steven Lundi, Vashtidevi Mahadeo</w:t>
       </w:r>
       <w:r>
         <w:rPr>
@@ -7509,8 +7002,8 @@
       <w:r>
         <w:t xml:space="preserve">Ecological Society of </w:t>
       </w:r>
-      <w:smartTag w:uri="urn:schemas-microsoft-com:office:smarttags" w:element="place">
-        <w:smartTag w:uri="urn:schemas-microsoft-com:office:smarttags" w:element="country-region">
+      <w:smartTag w:uri="urn:schemas-microsoft-com:office:smarttags" w:element="country-region">
+        <w:smartTag w:uri="urn:schemas-microsoft-com:office:smarttags" w:element="place">
           <w:r>
             <w:t>America</w:t>
           </w:r>
@@ -7757,14 +7250,12 @@
       <w:r>
         <w:t xml:space="preserve">, </w:t>
       </w:r>
-      <w:proofErr w:type="spellStart"/>
       <w:r>
         <w:rPr>
           <w:i/>
         </w:rPr>
         <w:t>PeerJ</w:t>
       </w:r>
-      <w:proofErr w:type="spellEnd"/>
       <w:r>
         <w:t xml:space="preserve">, </w:t>
       </w:r>
@@ -7880,15 +7371,7 @@
         <w:ind w:left="360" w:hanging="360"/>
       </w:pPr>
       <w:r>
-        <w:t xml:space="preserve">Created information sheets for </w:t>
-      </w:r>
-      <w:proofErr w:type="gramStart"/>
-      <w:r>
-        <w:t>four degree</w:t>
-      </w:r>
-      <w:proofErr w:type="gramEnd"/>
-      <w:r>
-        <w:t xml:space="preserve"> programs (Ecology, Environmental Science, Environmental Planning and Management, and Geology) in the Center for Earth and Environmental Science, Spring 2024</w:t>
+        <w:t>Created information sheets for four degree programs (Ecology, Environmental Science, Environmental Planning and Management, and Geology) in the Center for Earth and Environmental Science, Spring 2024</w:t>
       </w:r>
     </w:p>
     <w:p>
@@ -8003,15 +7486,7 @@
         <w:ind w:left="360" w:hanging="360"/>
       </w:pPr>
       <w:r>
-        <w:t xml:space="preserve">Compiled second annual CEES alumni newsletter and sent to Arts &amp; Sciences for distribution, drafted an </w:t>
-      </w:r>
-      <w:proofErr w:type="gramStart"/>
-      <w:r>
-        <w:t>alumni</w:t>
-      </w:r>
-      <w:proofErr w:type="gramEnd"/>
-      <w:r>
-        <w:t xml:space="preserve"> mailing list to conduct our own distribution next year, Fall 2023</w:t>
+        <w:t>Compiled second annual CEES alumni newsletter and sent to Arts &amp; Sciences for distribution, drafted an alumni mailing list to conduct our own distribution next year, Fall 2023</w:t>
       </w:r>
     </w:p>
     <w:p>
@@ -8068,15 +7543,7 @@
         <w:t xml:space="preserve"> to three New York City high school students</w:t>
       </w:r>
       <w:r>
-        <w:t xml:space="preserve">, Rockaway Initiative for Sustainability and Equity (RISE) </w:t>
-      </w:r>
-      <w:proofErr w:type="spellStart"/>
-      <w:r>
-        <w:t>Environmentor</w:t>
-      </w:r>
-      <w:proofErr w:type="spellEnd"/>
-      <w:r>
-        <w:t xml:space="preserve"> Program, Summer 202</w:t>
+        <w:t>, Rockaway Initiative for Sustainability and Equity (RISE) Environmentor Program, Summer 202</w:t>
       </w:r>
       <w:r>
         <w:t>3</w:t>
@@ -8259,15 +7726,7 @@
         <w:t xml:space="preserve"> to two high school students</w:t>
       </w:r>
       <w:r>
-        <w:t xml:space="preserve">, Rockaway Initiative for Sustainability and Equity (RISE) </w:t>
-      </w:r>
-      <w:proofErr w:type="spellStart"/>
-      <w:r>
-        <w:t>Environmentor</w:t>
-      </w:r>
-      <w:proofErr w:type="spellEnd"/>
-      <w:r>
-        <w:t xml:space="preserve"> Program, Summer 2022</w:t>
+        <w:t>, Rockaway Initiative for Sustainability and Equity (RISE) Environmentor Program, Summer 2022</w:t>
       </w:r>
     </w:p>
     <w:p>
@@ -8463,15 +7922,7 @@
         <w:ind w:left="360" w:hanging="360"/>
       </w:pPr>
       <w:r>
-        <w:t xml:space="preserve">Committee to Revise Professional Science </w:t>
-      </w:r>
-      <w:proofErr w:type="spellStart"/>
-      <w:r>
-        <w:t>Masters</w:t>
-      </w:r>
-      <w:proofErr w:type="spellEnd"/>
-      <w:r>
-        <w:t xml:space="preserve"> Program, Spring 2019-Fall 2021</w:t>
+        <w:t>Committee to Revise Professional Science Masters Program, Spring 2019-Fall 2021</w:t>
       </w:r>
     </w:p>
     <w:p>

</xml_diff>